<commit_message>
Second part created; 1st should be deprecated due to text changes.
</commit_message>
<xml_diff>
--- a/1st_module/1st.docx
+++ b/1st_module/1st.docx
@@ -1145,46 +1145,6 @@
     <w:p>
       <w:pPr>
         <w:pStyle w:val="NormalMain"/>
-        <w:rPr>
-          <w:lang w:val="en-US"/>
-        </w:rPr>
-      </w:pPr>
-    </w:p>
-    <w:p>
-      <w:pPr>
-        <w:pStyle w:val="NormalMain"/>
-        <w:rPr>
-          <w:lang w:val="en-US"/>
-        </w:rPr>
-      </w:pPr>
-    </w:p>
-    <w:p>
-      <w:pPr>
-        <w:pStyle w:val="NormalMain"/>
-        <w:rPr>
-          <w:lang w:val="en-US"/>
-        </w:rPr>
-      </w:pPr>
-    </w:p>
-    <w:p>
-      <w:pPr>
-        <w:pStyle w:val="NormalMain"/>
-        <w:rPr>
-          <w:lang w:val="en-US"/>
-        </w:rPr>
-      </w:pPr>
-    </w:p>
-    <w:p>
-      <w:pPr>
-        <w:pStyle w:val="NormalMain"/>
-        <w:rPr>
-          <w:lang w:val="en-US"/>
-        </w:rPr>
-      </w:pPr>
-    </w:p>
-    <w:p>
-      <w:pPr>
-        <w:pStyle w:val="NormalMain"/>
         <w:ind w:firstLine="0"/>
         <w:jc w:val="center"/>
         <w:rPr>
@@ -1196,6 +1156,7 @@
         <w:rPr>
           <w:noProof/>
         </w:rPr>
+        <w:lastRenderedPageBreak/>
         <w:drawing>
           <wp:inline distT="0" distB="0" distL="0" distR="0" wp14:anchorId="02EC61E4" wp14:editId="099355B2">
             <wp:extent cx="5940425" cy="2178050"/>
@@ -1410,7 +1371,39 @@
         <w:rPr>
           <w:lang w:val="en-US"/>
         </w:rPr>
-        <w:t>Figure 2. Fetal magnetocardiography during gestation</w:t>
+        <w:t xml:space="preserve">Figure </w:t>
+      </w:r>
+      <w:r>
+        <w:rPr>
+          <w:lang w:val="en-US"/>
+        </w:rPr>
+        <w:t>3</w:t>
+      </w:r>
+      <w:r>
+        <w:rPr>
+          <w:lang w:val="en-US"/>
+        </w:rPr>
+        <w:t>. Fetal magnetocardiography during gestation</w:t>
+      </w:r>
+    </w:p>
+    <w:p>
+      <w:pPr>
+        <w:pStyle w:val="NormalMain"/>
+        <w:rPr>
+          <w:lang w:val="en-US"/>
+        </w:rPr>
+      </w:pPr>
+      <w:r>
+        <w:rPr>
+          <w:lang w:val="en-US"/>
+        </w:rPr>
+        <w:t xml:space="preserve">Magnetocardiography morphology and amplitude difference is clearly seen between ages, </w:t>
+      </w:r>
+      <w:r>
+        <w:rPr>
+          <w:lang w:val="en-US"/>
+        </w:rPr>
+        <w:t>so it has a real potential in future investigations with more advanced and apparently cheap sensors.</w:t>
       </w:r>
     </w:p>
     <w:p>
@@ -1704,23 +1697,41 @@
         <w:rPr>
           <w:lang w:val="en-US"/>
         </w:rPr>
-        <w:t>Figure 1. Fetal ECG monitoring system</w:t>
-      </w:r>
-    </w:p>
-    <w:p>
-      <w:pPr>
-        <w:pStyle w:val="NormalMain"/>
-        <w:rPr>
-          <w:lang w:val="en-US"/>
-        </w:rPr>
-      </w:pPr>
+        <w:t xml:space="preserve">Figure </w:t>
+      </w:r>
+      <w:r>
+        <w:rPr>
+          <w:lang w:val="en-US"/>
+        </w:rPr>
+        <w:t>4</w:t>
+      </w:r>
+      <w:r>
+        <w:rPr>
+          <w:lang w:val="en-US"/>
+        </w:rPr>
+        <w:t>. Fetal ECG monitoring system</w:t>
+      </w:r>
+    </w:p>
+    <w:p>
+      <w:pPr>
+        <w:pStyle w:val="NormalMain"/>
+        <w:rPr>
+          <w:lang w:val="en-US"/>
+        </w:rPr>
+      </w:pPr>
+      <w:r>
+        <w:rPr>
+          <w:lang w:val="en-US"/>
+        </w:rPr>
+        <w:lastRenderedPageBreak/>
+        <w:t>In addition, usually fetal monitoring systems includes more lead with other different purposes, for example, myographic measurements such as uterine contractions and channels for amplified mother ECG. They can be used for feature extraction and analyzing methods as well as alarm indicators.</w:t>
+      </w:r>
     </w:p>
     <w:p>
       <w:pPr>
         <w:pStyle w:val="subTitle1"/>
       </w:pPr>
       <w:r>
-        <w:lastRenderedPageBreak/>
         <w:t>Instrumental methods for fECG registration</w:t>
       </w:r>
     </w:p>
@@ -1961,7 +1972,7 @@
         <w:rPr>
           <w:lang w:val="en-US"/>
         </w:rPr>
-        <w:t>3</w:t>
+        <w:t>5</w:t>
       </w:r>
       <w:r>
         <w:rPr>
@@ -2197,7 +2208,7 @@
         <w:rPr>
           <w:lang w:val="en-US"/>
         </w:rPr>
-        <w:t>4</w:t>
+        <w:t>6</w:t>
       </w:r>
       <w:r>
         <w:rPr>
@@ -2406,7 +2417,7 @@
         <w:rPr>
           <w:lang w:val="en-US"/>
         </w:rPr>
-        <w:t>5</w:t>
+        <w:t>7</w:t>
       </w:r>
       <w:r>
         <w:rPr>
@@ -2612,7 +2623,19 @@
         <w:rPr>
           <w:lang w:val="en-US"/>
         </w:rPr>
-        <w:t>Figure 6. Mindchild Meridian electrode patch</w:t>
+        <w:t xml:space="preserve">Figure </w:t>
+      </w:r>
+      <w:r>
+        <w:rPr>
+          <w:lang w:val="en-US"/>
+        </w:rPr>
+        <w:t>8</w:t>
+      </w:r>
+      <w:r>
+        <w:rPr>
+          <w:lang w:val="en-US"/>
+        </w:rPr>
+        <w:t>. Mindchild Meridian electrode patch</w:t>
       </w:r>
     </w:p>
     <w:p>
@@ -2749,7 +2772,350 @@
           <w:lang w:val="en-US"/>
         </w:rPr>
         <w:lastRenderedPageBreak/>
-        <w:t>Figure 7. Mindchild Meridian monitor</w:t>
+        <w:t xml:space="preserve">Figure </w:t>
+      </w:r>
+      <w:r>
+        <w:rPr>
+          <w:lang w:val="en-US"/>
+        </w:rPr>
+        <w:t>9</w:t>
+      </w:r>
+      <w:r>
+        <w:rPr>
+          <w:lang w:val="en-US"/>
+        </w:rPr>
+        <w:t>. Mindchild Meridian monitor</w:t>
+      </w:r>
+    </w:p>
+    <w:p>
+      <w:pPr>
+        <w:pStyle w:val="NormalMain"/>
+        <w:jc w:val="center"/>
+        <w:rPr>
+          <w:lang w:val="en-US"/>
+        </w:rPr>
+      </w:pPr>
+      <w:bookmarkStart w:id="0" w:name="_GoBack"/>
+      <w:bookmarkEnd w:id="0"/>
+    </w:p>
+    <w:p>
+      <w:pPr>
+        <w:pStyle w:val="NormalMain"/>
+      </w:pPr>
+      <w:proofErr w:type="spellStart"/>
+      <w:r>
+        <w:t>Moreover</w:t>
+      </w:r>
+      <w:proofErr w:type="spellEnd"/>
+      <w:r>
+        <w:t xml:space="preserve">, </w:t>
+      </w:r>
+      <w:r>
+        <w:t xml:space="preserve">The </w:t>
+      </w:r>
+      <w:proofErr w:type="spellStart"/>
+      <w:r>
+        <w:t>Meridian</w:t>
+      </w:r>
+      <w:proofErr w:type="spellEnd"/>
+      <w:r>
+        <w:t xml:space="preserve"> M110 </w:t>
+      </w:r>
+      <w:proofErr w:type="spellStart"/>
+      <w:r>
+        <w:t>demonstrated</w:t>
+      </w:r>
+      <w:proofErr w:type="spellEnd"/>
+      <w:r>
+        <w:t xml:space="preserve"> </w:t>
+      </w:r>
+      <w:proofErr w:type="spellStart"/>
+      <w:r>
+        <w:t>in</w:t>
+      </w:r>
+      <w:proofErr w:type="spellEnd"/>
+      <w:r>
+        <w:t xml:space="preserve"> a </w:t>
+      </w:r>
+      <w:proofErr w:type="spellStart"/>
+      <w:r>
+        <w:t>clinical</w:t>
+      </w:r>
+      <w:proofErr w:type="spellEnd"/>
+      <w:r>
+        <w:t xml:space="preserve"> </w:t>
+      </w:r>
+      <w:proofErr w:type="spellStart"/>
+      <w:r>
+        <w:t>trial</w:t>
+      </w:r>
+      <w:proofErr w:type="spellEnd"/>
+      <w:r>
+        <w:t xml:space="preserve">: 96.7% </w:t>
+      </w:r>
+      <w:proofErr w:type="spellStart"/>
+      <w:r>
+        <w:t>correct</w:t>
+      </w:r>
+      <w:proofErr w:type="spellEnd"/>
+      <w:r>
+        <w:t xml:space="preserve"> </w:t>
+      </w:r>
+      <w:proofErr w:type="spellStart"/>
+      <w:r>
+        <w:t>fetal</w:t>
+      </w:r>
+      <w:proofErr w:type="spellEnd"/>
+      <w:r>
+        <w:t xml:space="preserve"> </w:t>
+      </w:r>
+      <w:proofErr w:type="spellStart"/>
+      <w:r>
+        <w:t>heart</w:t>
+      </w:r>
+      <w:proofErr w:type="spellEnd"/>
+      <w:r>
+        <w:t xml:space="preserve"> </w:t>
+      </w:r>
+      <w:proofErr w:type="spellStart"/>
+      <w:r>
+        <w:t>rate</w:t>
+      </w:r>
+      <w:proofErr w:type="spellEnd"/>
+      <w:r>
+        <w:t xml:space="preserve"> </w:t>
+      </w:r>
+      <w:proofErr w:type="spellStart"/>
+      <w:r>
+        <w:t>as</w:t>
+      </w:r>
+      <w:proofErr w:type="spellEnd"/>
+      <w:r>
+        <w:t xml:space="preserve"> </w:t>
+      </w:r>
+      <w:proofErr w:type="spellStart"/>
+      <w:r>
+        <w:t>compared</w:t>
+      </w:r>
+      <w:proofErr w:type="spellEnd"/>
+      <w:r>
+        <w:t xml:space="preserve"> </w:t>
+      </w:r>
+      <w:proofErr w:type="spellStart"/>
+      <w:r>
+        <w:t>to</w:t>
+      </w:r>
+      <w:proofErr w:type="spellEnd"/>
+      <w:r>
+        <w:t xml:space="preserve"> </w:t>
+      </w:r>
+      <w:proofErr w:type="spellStart"/>
+      <w:r>
+        <w:t>the</w:t>
+      </w:r>
+      <w:proofErr w:type="spellEnd"/>
+      <w:r>
+        <w:t xml:space="preserve"> </w:t>
+      </w:r>
+      <w:proofErr w:type="spellStart"/>
+      <w:r>
+        <w:t>fetal</w:t>
+      </w:r>
+      <w:proofErr w:type="spellEnd"/>
+      <w:r>
+        <w:t xml:space="preserve"> </w:t>
+      </w:r>
+      <w:proofErr w:type="spellStart"/>
+      <w:r>
+        <w:t>scalp</w:t>
+      </w:r>
+      <w:proofErr w:type="spellEnd"/>
+      <w:r>
+        <w:t xml:space="preserve"> </w:t>
+      </w:r>
+      <w:proofErr w:type="spellStart"/>
+      <w:r>
+        <w:t>electrode</w:t>
+      </w:r>
+      <w:proofErr w:type="spellEnd"/>
+      <w:r>
+        <w:t xml:space="preserve">; 98.0% </w:t>
+      </w:r>
+      <w:proofErr w:type="spellStart"/>
+      <w:r>
+        <w:t>agreement</w:t>
+      </w:r>
+      <w:proofErr w:type="spellEnd"/>
+      <w:r>
+        <w:t xml:space="preserve"> </w:t>
+      </w:r>
+      <w:proofErr w:type="spellStart"/>
+      <w:r>
+        <w:t>of</w:t>
+      </w:r>
+      <w:proofErr w:type="spellEnd"/>
+      <w:r>
+        <w:t xml:space="preserve"> a </w:t>
+      </w:r>
+      <w:proofErr w:type="spellStart"/>
+      <w:r>
+        <w:t>contraction</w:t>
+      </w:r>
+      <w:proofErr w:type="spellEnd"/>
+      <w:r>
+        <w:t xml:space="preserve"> </w:t>
+      </w:r>
+      <w:proofErr w:type="spellStart"/>
+      <w:r>
+        <w:t>event</w:t>
+      </w:r>
+      <w:proofErr w:type="spellEnd"/>
+      <w:r>
+        <w:t xml:space="preserve"> </w:t>
+      </w:r>
+      <w:proofErr w:type="spellStart"/>
+      <w:r>
+        <w:t>as</w:t>
+      </w:r>
+      <w:proofErr w:type="spellEnd"/>
+      <w:r>
+        <w:t xml:space="preserve"> </w:t>
+      </w:r>
+      <w:proofErr w:type="spellStart"/>
+      <w:r>
+        <w:t>compared</w:t>
+      </w:r>
+      <w:proofErr w:type="spellEnd"/>
+      <w:r>
+        <w:t xml:space="preserve"> </w:t>
+      </w:r>
+      <w:proofErr w:type="spellStart"/>
+      <w:r>
+        <w:t>to</w:t>
+      </w:r>
+      <w:proofErr w:type="spellEnd"/>
+      <w:r>
+        <w:t xml:space="preserve"> </w:t>
+      </w:r>
+      <w:proofErr w:type="spellStart"/>
+      <w:r>
+        <w:t>the</w:t>
+      </w:r>
+      <w:proofErr w:type="spellEnd"/>
+      <w:r>
+        <w:t xml:space="preserve"> </w:t>
+      </w:r>
+      <w:proofErr w:type="spellStart"/>
+      <w:r>
+        <w:t>intrauterine</w:t>
+      </w:r>
+      <w:proofErr w:type="spellEnd"/>
+      <w:r>
+        <w:t xml:space="preserve"> </w:t>
+      </w:r>
+      <w:proofErr w:type="spellStart"/>
+      <w:r>
+        <w:t>pressure</w:t>
+      </w:r>
+      <w:proofErr w:type="spellEnd"/>
+      <w:r>
+        <w:t xml:space="preserve"> </w:t>
+      </w:r>
+      <w:proofErr w:type="spellStart"/>
+      <w:r>
+        <w:t>catheter</w:t>
+      </w:r>
+      <w:proofErr w:type="spellEnd"/>
+      <w:r>
+        <w:t xml:space="preserve"> </w:t>
+      </w:r>
+      <w:proofErr w:type="spellStart"/>
+      <w:r>
+        <w:t>and</w:t>
+      </w:r>
+      <w:proofErr w:type="spellEnd"/>
+      <w:r>
+        <w:t xml:space="preserve"> 98.3% </w:t>
+      </w:r>
+      <w:proofErr w:type="spellStart"/>
+      <w:r>
+        <w:t>correct</w:t>
+      </w:r>
+      <w:proofErr w:type="spellEnd"/>
+      <w:r>
+        <w:t xml:space="preserve"> </w:t>
+      </w:r>
+      <w:proofErr w:type="spellStart"/>
+      <w:r>
+        <w:t>maternal</w:t>
+      </w:r>
+      <w:proofErr w:type="spellEnd"/>
+      <w:r>
+        <w:t xml:space="preserve"> </w:t>
+      </w:r>
+      <w:proofErr w:type="spellStart"/>
+      <w:r>
+        <w:t>heart</w:t>
+      </w:r>
+      <w:proofErr w:type="spellEnd"/>
+      <w:r>
+        <w:t xml:space="preserve"> </w:t>
+      </w:r>
+      <w:proofErr w:type="spellStart"/>
+      <w:r>
+        <w:t>rate</w:t>
+      </w:r>
+      <w:proofErr w:type="spellEnd"/>
+      <w:r>
+        <w:t xml:space="preserve"> </w:t>
+      </w:r>
+      <w:proofErr w:type="spellStart"/>
+      <w:r>
+        <w:t>as</w:t>
+      </w:r>
+      <w:proofErr w:type="spellEnd"/>
+      <w:r>
+        <w:t xml:space="preserve"> </w:t>
+      </w:r>
+      <w:proofErr w:type="spellStart"/>
+      <w:r>
+        <w:t>compared</w:t>
+      </w:r>
+      <w:proofErr w:type="spellEnd"/>
+      <w:r>
+        <w:t xml:space="preserve"> </w:t>
+      </w:r>
+      <w:proofErr w:type="spellStart"/>
+      <w:r>
+        <w:t>to</w:t>
+      </w:r>
+      <w:proofErr w:type="spellEnd"/>
+      <w:r>
+        <w:t xml:space="preserve"> </w:t>
+      </w:r>
+      <w:proofErr w:type="spellStart"/>
+      <w:r>
+        <w:t>the</w:t>
+      </w:r>
+      <w:proofErr w:type="spellEnd"/>
+      <w:r>
+        <w:t xml:space="preserve"> </w:t>
+      </w:r>
+      <w:proofErr w:type="spellStart"/>
+      <w:r>
+        <w:t>pulse</w:t>
+      </w:r>
+      <w:proofErr w:type="spellEnd"/>
+      <w:r>
+        <w:t xml:space="preserve"> </w:t>
+      </w:r>
+      <w:proofErr w:type="spellStart"/>
+      <w:r>
+        <w:t>oximeter</w:t>
+      </w:r>
+      <w:proofErr w:type="spellEnd"/>
+      <w:r>
+        <w:t>.</w:t>
       </w:r>
     </w:p>
     <w:p>
@@ -2987,6 +3353,7 @@
         <w:pStyle w:val="subTitle1"/>
       </w:pPr>
       <w:r>
+        <w:lastRenderedPageBreak/>
         <w:t>Algorithmic methods for fECG evaluation</w:t>
       </w:r>
     </w:p>
@@ -3051,246 +3418,252 @@
         <w:rPr>
           <w:lang w:val="en-US"/>
         </w:rPr>
+        <w:t xml:space="preserve">Nowadays, the most </w:t>
+      </w:r>
+      <w:r>
+        <w:rPr>
+          <w:lang w:val="en-US"/>
+        </w:rPr>
+        <w:t>common feature for fetal health evaluation is FHR. However, there are some important morphological metrics</w:t>
+      </w:r>
+      <w:r>
+        <w:rPr>
+          <w:lang w:val="en-US"/>
+        </w:rPr>
+        <w:t xml:space="preserve"> physiologically</w:t>
+      </w:r>
+      <w:r>
+        <w:rPr>
+          <w:lang w:val="en-US"/>
+        </w:rPr>
+        <w:t xml:space="preserve"> described</w:t>
+      </w:r>
+      <w:r>
+        <w:rPr>
+          <w:lang w:val="en-US"/>
+        </w:rPr>
+        <w:t xml:space="preserve"> </w:t>
+      </w:r>
+      <w:r>
+        <w:rPr>
+          <w:lang w:val="en-US"/>
+        </w:rPr>
+        <w:t xml:space="preserve">in previous </w:t>
+      </w:r>
+      <w:r>
+        <w:rPr>
+          <w:lang w:val="en-US"/>
+        </w:rPr>
+        <w:t xml:space="preserve">subchapters. </w:t>
+      </w:r>
+      <w:r>
+        <w:rPr>
+          <w:lang w:val="en-US"/>
+        </w:rPr>
+        <w:t xml:space="preserve">Several advanced and not so techniques are presented in following subchapters. </w:t>
+      </w:r>
+    </w:p>
+    <w:p>
+      <w:pPr>
+        <w:pStyle w:val="subTitle2"/>
+      </w:pPr>
+      <w:r>
+        <w:t>Fetal heart rate extraction and analysis</w:t>
+      </w:r>
+    </w:p>
+    <w:p>
+      <w:pPr>
+        <w:pStyle w:val="NormalMain"/>
+        <w:rPr>
+          <w:lang w:val="en-US"/>
+        </w:rPr>
+      </w:pPr>
+      <w:r>
+        <w:rPr>
+          <w:lang w:val="en-US"/>
+        </w:rPr>
+        <w:t xml:space="preserve">It is important to note that </w:t>
+      </w:r>
+      <w:r>
+        <w:rPr>
+          <w:lang w:val="en-US"/>
+        </w:rPr>
+        <w:t>most techniques for FHR extraction contains additional part of fECG extraction from abdominal signals. The main idea of rate obtaining is to find locations of R-peaks; however, signal appearance can be performed in different unrecognizable ways.</w:t>
+      </w:r>
+    </w:p>
+    <w:p>
+      <w:pPr>
+        <w:pStyle w:val="NormalMain"/>
+        <w:ind w:firstLine="708"/>
+        <w:rPr>
+          <w:lang w:val="en-US"/>
+        </w:rPr>
+      </w:pPr>
+      <w:r>
+        <w:rPr>
+          <w:lang w:val="en-US"/>
+        </w:rPr>
+        <w:t>Classical R-peak detection methods such as local peak search and the Pan-Tompkins method can be used for both adult and fetal R-peak detection. However, due to the lower SNR of the fetal ECG component</w:t>
+      </w:r>
+      <w:r>
+        <w:rPr>
+          <w:lang w:val="en-US"/>
+        </w:rPr>
+        <w:t xml:space="preserve"> improved methods used. The one described in [2</w:t>
+      </w:r>
+      <w:r>
+        <w:rPr>
+          <w:lang w:val="en-US"/>
+        </w:rPr>
+        <w:t>3</w:t>
+      </w:r>
+      <w:r>
+        <w:rPr>
+          <w:lang w:val="en-US"/>
+        </w:rPr>
+        <w:t>]</w:t>
+      </w:r>
+      <w:r>
+        <w:rPr>
+          <w:lang w:val="en-US"/>
+        </w:rPr>
+        <w:t xml:space="preserve">. </w:t>
+      </w:r>
+    </w:p>
+    <w:p>
+      <w:pPr>
+        <w:pStyle w:val="NormalMain"/>
+        <w:ind w:firstLine="708"/>
+        <w:rPr>
+          <w:lang w:val="en-US"/>
+        </w:rPr>
+      </w:pPr>
+      <w:r>
+        <w:rPr>
+          <w:lang w:val="en-US"/>
+        </w:rPr>
+        <w:t xml:space="preserve">Proposed R-peak algorithm is divided in stages, that are presented in figure 8. </w:t>
+      </w:r>
+      <w:r>
+        <w:rPr>
+          <w:lang w:val="en-US"/>
+        </w:rPr>
+        <w:t>In the first stage, the selected fECG component is passed through a matched filter with a narrow fetal QRS template (of width b1) used as its impulse response. The template can be selected from the data by visual inspection, or as proposed in [</w:t>
+      </w:r>
+      <w:r>
+        <w:rPr>
+          <w:lang w:val="en-US"/>
+        </w:rPr>
+        <w:t>2</w:t>
+      </w:r>
+      <w:r>
+        <w:rPr>
+          <w:lang w:val="en-US"/>
+        </w:rPr>
+        <w:t>4</w:t>
+      </w:r>
+      <w:r>
+        <w:rPr>
+          <w:lang w:val="en-US"/>
+        </w:rPr>
+        <w:t xml:space="preserve">], by using predefined fixed QRS-like functions. </w:t>
+      </w:r>
+    </w:p>
+    <w:p>
+      <w:pPr>
+        <w:pStyle w:val="NormalMain"/>
+        <w:ind w:firstLine="708"/>
+        <w:rPr>
+          <w:lang w:val="en-US"/>
+        </w:rPr>
+      </w:pPr>
+      <w:r>
+        <w:rPr>
+          <w:lang w:val="en-US"/>
+        </w:rPr>
+        <w:t>The output is squared and time-averaged with a moving average window of length w1, to obtain the energy envelope. The same procedure is repeated by using a wider fetal ECG template</w:t>
+      </w:r>
+      <w:r>
+        <w:rPr>
+          <w:lang w:val="en-US"/>
+        </w:rPr>
+        <w:t xml:space="preserve"> </w:t>
+      </w:r>
+      <w:r>
+        <w:rPr>
+          <w:lang w:val="en-US"/>
+        </w:rPr>
+        <w:t xml:space="preserve">containing the entire PT-interval with a length b2 </w:t>
+      </w:r>
+      <w:r>
+        <w:rPr>
+          <w:lang w:val="en-US"/>
+        </w:rPr>
+        <w:t>more than b1,</w:t>
+      </w:r>
+      <w:r>
+        <w:rPr>
+          <w:lang w:val="en-US"/>
+        </w:rPr>
+        <w:t xml:space="preserve"> followed by squaring and temporal averaging with window length w2 </w:t>
+      </w:r>
+      <w:r>
+        <w:rPr>
+          <w:lang w:val="en-US"/>
+        </w:rPr>
+        <w:t>more than w1</w:t>
+      </w:r>
+      <w:r>
+        <w:rPr>
+          <w:lang w:val="en-US"/>
+        </w:rPr>
+        <w:t xml:space="preserve">. </w:t>
+      </w:r>
+    </w:p>
+    <w:p>
+      <w:pPr>
+        <w:pStyle w:val="NormalMain"/>
+        <w:ind w:firstLine="708"/>
+        <w:rPr>
+          <w:lang w:val="en-US"/>
+        </w:rPr>
+      </w:pPr>
+      <w:r>
+        <w:rPr>
+          <w:lang w:val="en-US"/>
+        </w:rPr>
+        <w:t xml:space="preserve">While, the first stage detects sharp QRS— and QRS-like— peaks of the signal, the second stage targets wider events. </w:t>
+      </w:r>
+      <w:r>
+        <w:rPr>
+          <w:lang w:val="en-US"/>
+        </w:rPr>
+        <w:t xml:space="preserve">Right after the </w:t>
+      </w:r>
+      <w:r>
+        <w:rPr>
+          <w:lang w:val="en-US"/>
+        </w:rPr>
+        <w:t>compensat</w:t>
+      </w:r>
+      <w:r>
+        <w:rPr>
+          <w:lang w:val="en-US"/>
+        </w:rPr>
+        <w:t>ion of</w:t>
+      </w:r>
+      <w:r>
+        <w:rPr>
+          <w:lang w:val="en-US"/>
+        </w:rPr>
+        <w:t xml:space="preserve"> the </w:t>
+      </w:r>
+      <w:r>
+        <w:rPr>
+          <w:lang w:val="en-US"/>
+        </w:rPr>
         <w:lastRenderedPageBreak/>
-        <w:t xml:space="preserve">Nowadays, the most </w:t>
-      </w:r>
-      <w:r>
-        <w:rPr>
-          <w:lang w:val="en-US"/>
-        </w:rPr>
-        <w:t>common feature for fetal health evaluation is FHR. However, there are some important morphological metrics</w:t>
-      </w:r>
-      <w:r>
-        <w:rPr>
-          <w:lang w:val="en-US"/>
-        </w:rPr>
-        <w:t xml:space="preserve"> physiologically</w:t>
-      </w:r>
-      <w:r>
-        <w:rPr>
-          <w:lang w:val="en-US"/>
-        </w:rPr>
-        <w:t xml:space="preserve"> described</w:t>
-      </w:r>
-      <w:r>
-        <w:rPr>
-          <w:lang w:val="en-US"/>
-        </w:rPr>
-        <w:t xml:space="preserve"> </w:t>
-      </w:r>
-      <w:r>
-        <w:rPr>
-          <w:lang w:val="en-US"/>
-        </w:rPr>
-        <w:t xml:space="preserve">in previous </w:t>
-      </w:r>
-      <w:r>
-        <w:rPr>
-          <w:lang w:val="en-US"/>
-        </w:rPr>
-        <w:t xml:space="preserve">subchapters. </w:t>
-      </w:r>
-      <w:r>
-        <w:rPr>
-          <w:lang w:val="en-US"/>
-        </w:rPr>
-        <w:t xml:space="preserve">Several advanced and not so techniques are presented in following subchapters. </w:t>
-      </w:r>
-    </w:p>
-    <w:p>
-      <w:pPr>
-        <w:pStyle w:val="subTitle2"/>
-      </w:pPr>
-      <w:r>
-        <w:t>Fetal heart rate extraction and analysis</w:t>
-      </w:r>
-    </w:p>
-    <w:p>
-      <w:pPr>
-        <w:pStyle w:val="NormalMain"/>
-        <w:rPr>
-          <w:lang w:val="en-US"/>
-        </w:rPr>
-      </w:pPr>
-      <w:r>
-        <w:rPr>
-          <w:lang w:val="en-US"/>
-        </w:rPr>
-        <w:t xml:space="preserve">It is important to note that </w:t>
-      </w:r>
-      <w:r>
-        <w:rPr>
-          <w:lang w:val="en-US"/>
-        </w:rPr>
-        <w:t>most techniques for FHR extraction contains additional part of fECG extraction from abdominal signals. The main idea of rate obtaining is to find locations of R-peaks; however, signal appearance can be performed in different unrecognizable ways.</w:t>
-      </w:r>
-    </w:p>
-    <w:p>
-      <w:pPr>
-        <w:pStyle w:val="NormalMain"/>
-        <w:ind w:firstLine="708"/>
-        <w:rPr>
-          <w:lang w:val="en-US"/>
-        </w:rPr>
-      </w:pPr>
-      <w:r>
-        <w:rPr>
-          <w:lang w:val="en-US"/>
-        </w:rPr>
-        <w:t>Classical R-peak detection methods such as local peak search and the Pan-Tompkins method can be used for both adult and fetal R-peak detection. However, due to the lower SNR of the fetal ECG component</w:t>
-      </w:r>
-      <w:r>
-        <w:rPr>
-          <w:lang w:val="en-US"/>
-        </w:rPr>
-        <w:t xml:space="preserve"> improved methods used. The one described in [2</w:t>
-      </w:r>
-      <w:r>
-        <w:rPr>
-          <w:lang w:val="en-US"/>
-        </w:rPr>
-        <w:t>3</w:t>
-      </w:r>
-      <w:r>
-        <w:rPr>
-          <w:lang w:val="en-US"/>
-        </w:rPr>
-        <w:t>]</w:t>
-      </w:r>
-      <w:r>
-        <w:rPr>
-          <w:lang w:val="en-US"/>
-        </w:rPr>
-        <w:t xml:space="preserve">. </w:t>
-      </w:r>
-    </w:p>
-    <w:p>
-      <w:pPr>
-        <w:pStyle w:val="NormalMain"/>
-        <w:ind w:firstLine="708"/>
-        <w:rPr>
-          <w:lang w:val="en-US"/>
-        </w:rPr>
-      </w:pPr>
-      <w:r>
-        <w:rPr>
-          <w:lang w:val="en-US"/>
-        </w:rPr>
-        <w:t xml:space="preserve">Proposed R-peak algorithm is divided in stages, that are presented in figure 8. </w:t>
-      </w:r>
-      <w:r>
-        <w:rPr>
-          <w:lang w:val="en-US"/>
-        </w:rPr>
-        <w:t>In the first stage, the selected fECG component is passed through a matched filter with a narrow fetal QRS template (of width b1) used as its impulse response. The template can be selected from the data by visual inspection, or as proposed in [</w:t>
-      </w:r>
-      <w:r>
-        <w:rPr>
-          <w:lang w:val="en-US"/>
-        </w:rPr>
-        <w:t>2</w:t>
-      </w:r>
-      <w:r>
-        <w:rPr>
-          <w:lang w:val="en-US"/>
-        </w:rPr>
-        <w:t>4</w:t>
-      </w:r>
-      <w:r>
-        <w:rPr>
-          <w:lang w:val="en-US"/>
-        </w:rPr>
-        <w:t xml:space="preserve">], by using predefined fixed QRS-like functions. </w:t>
-      </w:r>
-    </w:p>
-    <w:p>
-      <w:pPr>
-        <w:pStyle w:val="NormalMain"/>
-        <w:ind w:firstLine="708"/>
-        <w:rPr>
-          <w:lang w:val="en-US"/>
-        </w:rPr>
-      </w:pPr>
-      <w:r>
-        <w:rPr>
-          <w:lang w:val="en-US"/>
-        </w:rPr>
-        <w:t>The output is squared and time-averaged with a moving average window of length w1, to obtain the energy envelope. The same procedure is repeated by using a wider fetal ECG template</w:t>
-      </w:r>
-      <w:r>
-        <w:rPr>
-          <w:lang w:val="en-US"/>
-        </w:rPr>
-        <w:t xml:space="preserve"> </w:t>
-      </w:r>
-      <w:r>
-        <w:rPr>
-          <w:lang w:val="en-US"/>
-        </w:rPr>
-        <w:t xml:space="preserve">containing the entire PT-interval with a length b2 </w:t>
-      </w:r>
-      <w:r>
-        <w:rPr>
-          <w:lang w:val="en-US"/>
-        </w:rPr>
-        <w:t>more than b1,</w:t>
-      </w:r>
-      <w:r>
-        <w:rPr>
-          <w:lang w:val="en-US"/>
-        </w:rPr>
-        <w:t xml:space="preserve"> followed by squaring and temporal averaging with window length w2 </w:t>
-      </w:r>
-      <w:r>
-        <w:rPr>
-          <w:lang w:val="en-US"/>
-        </w:rPr>
-        <w:t>more than w1</w:t>
-      </w:r>
-      <w:r>
-        <w:rPr>
-          <w:lang w:val="en-US"/>
-        </w:rPr>
-        <w:t xml:space="preserve">. </w:t>
-      </w:r>
-    </w:p>
-    <w:p>
-      <w:pPr>
-        <w:pStyle w:val="NormalMain"/>
-        <w:ind w:firstLine="708"/>
-        <w:rPr>
-          <w:lang w:val="en-US"/>
-        </w:rPr>
-      </w:pPr>
-      <w:r>
-        <w:rPr>
-          <w:lang w:val="en-US"/>
-        </w:rPr>
-        <w:t xml:space="preserve">While, the first stage detects sharp QRS— and QRS-like— peaks of the signal, the second stage targets wider events. </w:t>
-      </w:r>
-      <w:r>
-        <w:rPr>
-          <w:lang w:val="en-US"/>
-        </w:rPr>
-        <w:t xml:space="preserve">Right after the </w:t>
-      </w:r>
-      <w:r>
-        <w:rPr>
-          <w:lang w:val="en-US"/>
-        </w:rPr>
-        <w:t>compensat</w:t>
-      </w:r>
-      <w:r>
-        <w:rPr>
-          <w:lang w:val="en-US"/>
-        </w:rPr>
-        <w:t>ion of</w:t>
-      </w:r>
-      <w:r>
-        <w:rPr>
-          <w:lang w:val="en-US"/>
-        </w:rPr>
-        <w:t xml:space="preserve"> the group delays of the moving average filters and </w:t>
+        <w:t xml:space="preserve">group delays of the moving average filters and </w:t>
       </w:r>
       <w:r>
         <w:rPr>
@@ -3339,7 +3712,6 @@
         <w:rPr>
           <w:noProof/>
         </w:rPr>
-        <w:lastRenderedPageBreak/>
         <w:drawing>
           <wp:inline distT="0" distB="0" distL="0" distR="0" wp14:anchorId="513BF5F0" wp14:editId="70D9862B">
             <wp:extent cx="5943600" cy="1684020"/>
@@ -3403,7 +3775,19 @@
         <w:rPr>
           <w:lang w:val="en-US"/>
         </w:rPr>
-        <w:t xml:space="preserve">Figure 8. </w:t>
+        <w:t xml:space="preserve">Figure </w:t>
+      </w:r>
+      <w:r>
+        <w:rPr>
+          <w:lang w:val="en-US"/>
+        </w:rPr>
+        <w:t>10</w:t>
+      </w:r>
+      <w:r>
+        <w:rPr>
+          <w:lang w:val="en-US"/>
+        </w:rPr>
+        <w:t xml:space="preserve">. </w:t>
       </w:r>
       <w:r>
         <w:rPr>
@@ -3645,7 +4029,14 @@
         <w:rPr>
           <w:lang w:val="en-US"/>
         </w:rPr>
-        <w:t xml:space="preserve"> quite long in time, hence, </w:t>
+        <w:t xml:space="preserve"> </w:t>
+      </w:r>
+      <w:r>
+        <w:rPr>
+          <w:lang w:val="en-US"/>
+        </w:rPr>
+        <w:lastRenderedPageBreak/>
+        <w:t xml:space="preserve">quite long in time, hence, </w:t>
       </w:r>
       <w:r>
         <w:rPr>
@@ -3665,7 +4056,6 @@
         <w:rPr>
           <w:lang w:val="en-US"/>
         </w:rPr>
-        <w:lastRenderedPageBreak/>
         <w:t xml:space="preserve">Ones were using FHR for predicting fetal acidemia. </w:t>
       </w:r>
       <w:r>
@@ -3812,7 +4202,7 @@
         <w:rPr>
           <w:lang w:val="en-US"/>
         </w:rPr>
-        <w:t>9</w:t>
+        <w:t>11</w:t>
       </w:r>
       <w:r>
         <w:rPr>
@@ -3932,14 +4322,8 @@
         <w:rPr>
           <w:lang w:val="en-US"/>
         </w:rPr>
-        <w:t xml:space="preserve">Authors investigated 3 classifiers: Support vector machine, k nearest neighbours and artificial neural network (presumably n-Dense layers NN). Results were presented in different parameters; however, actual performance is evaluated by </w:t>
-      </w:r>
-      <w:r>
-        <w:rPr>
-          <w:lang w:val="en-US"/>
-        </w:rPr>
         <w:lastRenderedPageBreak/>
-        <w:t>AUC, which SVM has about 84% (98% max, 68% min). Much more studies reviewed the use of CTG-OAS with different datasets; some of them are private. But outcome is poor, as for assessment parameter geometric mean of sensitivity and specificity all values are about</w:t>
+        <w:t>Authors investigated 3 classifiers: Support vector machine, k nearest neighbours and artificial neural network (presumably n-Dense layers NN). Results were presented in different parameters; however, actual performance is evaluated by AUC, which SVM has about 84% (98% max, 68% min). Much more studies reviewed the use of CTG-OAS with different datasets; some of them are private. But outcome is poor, as for assessment parameter geometric mean of sensitivity and specificity all values are about</w:t>
       </w:r>
       <w:r>
         <w:rPr>
@@ -4126,7 +4510,14 @@
         <w:rPr>
           <w:lang w:val="en-US"/>
         </w:rPr>
-        <w:t xml:space="preserve">The architecture of LSTM was originally designed for long term dependencies in data sequences, such as speech recognition and machine translation, which frequently utilize the dependencies between words with long word span. </w:t>
+        <w:t xml:space="preserve">The architecture of LSTM was originally designed for long term </w:t>
+      </w:r>
+      <w:r>
+        <w:rPr>
+          <w:lang w:val="en-US"/>
+        </w:rPr>
+        <w:lastRenderedPageBreak/>
+        <w:t xml:space="preserve">dependencies in data sequences, such as speech recognition and machine translation, which frequently utilize the dependencies between words with long word span. </w:t>
       </w:r>
     </w:p>
     <w:p>
@@ -4143,7 +4534,6 @@
         <w:rPr>
           <w:noProof/>
         </w:rPr>
-        <w:lastRenderedPageBreak/>
         <w:drawing>
           <wp:inline distT="0" distB="0" distL="0" distR="0" wp14:anchorId="1CE4358C" wp14:editId="6C5088E5">
             <wp:extent cx="2854477" cy="2979420"/>
@@ -4212,7 +4602,7 @@
         <w:rPr>
           <w:lang w:val="en-US"/>
         </w:rPr>
-        <w:t>9</w:t>
+        <w:t>12</w:t>
       </w:r>
       <w:r>
         <w:rPr>
@@ -4238,266 +4628,1774 @@
         <w:rPr>
           <w:lang w:val="en-US"/>
         </w:rPr>
+        <w:t xml:space="preserve"> </w:t>
+      </w:r>
+      <w:r>
+        <w:rPr>
+          <w:lang w:val="en-US"/>
+        </w:rPr>
+        <w:t>is causal and locally consistent on the timeline. Thus, the attenuation coefficient of the hidden state should be smoothly variant or constant, which is different from the mechanism controlled by the original forget gate.</w:t>
+      </w:r>
+    </w:p>
+    <w:p>
+      <w:pPr>
+        <w:pStyle w:val="NormalMain"/>
+        <w:rPr>
+          <w:lang w:val="en-US"/>
+        </w:rPr>
+      </w:pPr>
+      <w:r>
+        <w:rPr>
+          <w:lang w:val="en-US"/>
+        </w:rPr>
+        <w:t>More concretely, the forget gate is switched to a relatively constant value, which obtains the gate value without taking x</w:t>
+      </w:r>
+      <w:r>
+        <w:rPr>
+          <w:vertAlign w:val="subscript"/>
+          <w:lang w:val="en-US"/>
+        </w:rPr>
+        <w:t>t</w:t>
+      </w:r>
+      <w:r>
+        <w:rPr>
+          <w:lang w:val="en-US"/>
+        </w:rPr>
+        <w:t xml:space="preserve"> and h</w:t>
+      </w:r>
+      <w:r>
+        <w:rPr>
+          <w:vertAlign w:val="subscript"/>
+          <w:lang w:val="en-US"/>
+        </w:rPr>
+        <w:t>t</w:t>
+      </w:r>
+      <w:r>
+        <w:rPr>
+          <w:lang w:val="en-US"/>
+        </w:rPr>
+        <w:t xml:space="preserve"> </w:t>
+      </w:r>
+      <w:r>
+        <w:rPr>
+          <w:lang w:val="en-US"/>
+        </w:rPr>
+        <w:t xml:space="preserve">as input. </w:t>
+      </w:r>
+      <w:r>
+        <w:rPr>
+          <w:lang w:val="en-US"/>
+        </w:rPr>
+        <w:t>They</w:t>
+      </w:r>
+      <w:r>
+        <w:rPr>
+          <w:lang w:val="en-US"/>
+        </w:rPr>
+        <w:t xml:space="preserve"> also abandoned the output gate, since </w:t>
+      </w:r>
+      <w:r>
+        <w:rPr>
+          <w:lang w:val="en-US"/>
+        </w:rPr>
+        <w:t>they</w:t>
+      </w:r>
+      <w:r>
+        <w:rPr>
+          <w:lang w:val="en-US"/>
+        </w:rPr>
+        <w:t xml:space="preserve"> found that the output gate has little effect on the function of LSTM in the FECG enhancement stage, which has also been proved in other applications [</w:t>
+      </w:r>
+      <w:r>
+        <w:rPr>
+          <w:lang w:val="en-US"/>
+        </w:rPr>
+        <w:t>29</w:t>
+      </w:r>
+      <w:r>
+        <w:rPr>
+          <w:lang w:val="en-US"/>
+        </w:rPr>
+        <w:t>]. The definition of the input gate is kept intact to maintain the function and flexibility of LSTM. The architecture of the fast LSTM is shown in Fig</w:t>
+      </w:r>
+      <w:r>
+        <w:rPr>
+          <w:lang w:val="en-US"/>
+        </w:rPr>
+        <w:t>ure</w:t>
+      </w:r>
+      <w:r>
+        <w:rPr>
+          <w:lang w:val="en-US"/>
+        </w:rPr>
+        <w:t xml:space="preserve"> 2b</w:t>
+      </w:r>
+      <w:r>
+        <w:rPr>
+          <w:lang w:val="en-US"/>
+        </w:rPr>
         <w:t>.</w:t>
       </w:r>
-      <w:r>
-        <w:rPr>
-          <w:lang w:val="en-US"/>
-        </w:rPr>
-        <w:t>is causal and locally consistent on the timeline. Thus, the attenuation coefficient of the hidden state should be smoothly variant or constant, which is different from the mechanism controlled by the original forget gate.</w:t>
-      </w:r>
-    </w:p>
-    <w:p>
-      <w:pPr>
-        <w:pStyle w:val="NormalMain"/>
-        <w:rPr>
-          <w:lang w:val="en-US"/>
-        </w:rPr>
-      </w:pPr>
-      <w:r>
-        <w:rPr>
-          <w:lang w:val="en-US"/>
-        </w:rPr>
-        <w:t>More concretely, the forget gate is switched to a relatively constant value, which obtains the gate value without taking x</w:t>
-      </w:r>
-      <w:r>
-        <w:rPr>
+    </w:p>
+    <w:p>
+      <w:pPr>
+        <w:pStyle w:val="NormalMain"/>
+        <w:rPr>
+          <w:lang w:val="en-US"/>
+        </w:rPr>
+      </w:pPr>
+      <w:r>
+        <w:rPr>
+          <w:lang w:val="en-US"/>
+        </w:rPr>
+        <w:t xml:space="preserve">For evaluation purposes they used two datasets: </w:t>
+      </w:r>
+      <w:r>
+        <w:rPr>
+          <w:lang w:val="en-US"/>
+        </w:rPr>
+        <w:t>Database for the Identification of Systems</w:t>
+      </w:r>
+      <w:r>
+        <w:rPr>
+          <w:lang w:val="en-US"/>
+        </w:rPr>
+        <w:t xml:space="preserve"> (‘</w:t>
+      </w:r>
+      <w:proofErr w:type="spellStart"/>
+      <w:r>
+        <w:rPr>
+          <w:lang w:val="en-US"/>
+        </w:rPr>
+        <w:t>DaISy</w:t>
+      </w:r>
+      <w:proofErr w:type="spellEnd"/>
+      <w:r>
+        <w:rPr>
+          <w:lang w:val="en-US"/>
+        </w:rPr>
+        <w:t>’, 1987)</w:t>
+      </w:r>
+      <w:r>
+        <w:rPr>
+          <w:lang w:val="en-US"/>
+        </w:rPr>
+        <w:t xml:space="preserve"> [30]</w:t>
+      </w:r>
+      <w:r>
+        <w:rPr>
+          <w:lang w:val="en-US"/>
+        </w:rPr>
+        <w:t xml:space="preserve"> and </w:t>
+      </w:r>
+      <w:r>
+        <w:rPr>
+          <w:lang w:val="en-US"/>
+        </w:rPr>
+        <w:t>Fetal ECG Synthetic Database</w:t>
+      </w:r>
+      <w:r>
+        <w:rPr>
+          <w:lang w:val="en-US"/>
+        </w:rPr>
+        <w:t xml:space="preserve"> (‘</w:t>
+      </w:r>
+      <w:r>
+        <w:rPr>
+          <w:lang w:val="en-US"/>
+        </w:rPr>
+        <w:t>FECGSYNDB</w:t>
+      </w:r>
+      <w:r>
+        <w:rPr>
+          <w:lang w:val="en-US"/>
+        </w:rPr>
+        <w:t>’, 2016)</w:t>
+      </w:r>
+      <w:r>
+        <w:rPr>
+          <w:lang w:val="en-US"/>
+        </w:rPr>
+        <w:t xml:space="preserve"> [31]</w:t>
+      </w:r>
+      <w:r>
+        <w:rPr>
+          <w:lang w:val="en-US"/>
+        </w:rPr>
+        <w:t xml:space="preserve">. Real data don’t have fECG separated signal, thus, it was used for quantitative evaluation, while </w:t>
+      </w:r>
+      <w:proofErr w:type="spellStart"/>
+      <w:r>
+        <w:rPr>
+          <w:lang w:val="en-US"/>
+        </w:rPr>
+        <w:t>DaISy</w:t>
+      </w:r>
+      <w:proofErr w:type="spellEnd"/>
+      <w:r>
+        <w:rPr>
+          <w:lang w:val="en-US"/>
+        </w:rPr>
+        <w:t xml:space="preserve"> was used for qualitive evaluation in comparison with other methods. </w:t>
+      </w:r>
+    </w:p>
+    <w:p>
+      <w:pPr>
+        <w:pStyle w:val="NormalMain"/>
+        <w:rPr>
+          <w:lang w:val="en-US"/>
+        </w:rPr>
+      </w:pPr>
+      <w:r>
+        <w:rPr>
+          <w:lang w:val="en-US"/>
+        </w:rPr>
+        <w:lastRenderedPageBreak/>
+        <w:t xml:space="preserve">Slow-fast </w:t>
+      </w:r>
+      <w:r>
+        <w:rPr>
+          <w:lang w:val="en-US"/>
+        </w:rPr>
+        <w:t>LSTM achieves higher means of SNR (</w:t>
+      </w:r>
+      <w:r>
+        <w:rPr>
+          <w:lang w:val="en-US"/>
+        </w:rPr>
+        <w:t>about ~8 with high 12dB noise)</w:t>
+      </w:r>
+      <w:r>
+        <w:rPr>
+          <w:lang w:val="en-US"/>
+        </w:rPr>
+        <w:t>, and smaller standard deviations</w:t>
+      </w:r>
+      <w:r>
+        <w:rPr>
+          <w:lang w:val="en-US"/>
+        </w:rPr>
+        <w:t xml:space="preserve"> </w:t>
+      </w:r>
+      <w:r>
+        <w:rPr>
+          <w:lang w:val="en-US"/>
+        </w:rPr>
+        <w:t>indicating the highly adaptive ability.</w:t>
+      </w:r>
+      <w:r>
+        <w:rPr>
+          <w:lang w:val="en-US"/>
+        </w:rPr>
+        <w:t xml:space="preserve"> Other channels with mean are presented in Table 1.</w:t>
+      </w:r>
+    </w:p>
+    <w:p>
+      <w:pPr>
+        <w:autoSpaceDE w:val="0"/>
+        <w:autoSpaceDN w:val="0"/>
+        <w:adjustRightInd w:val="0"/>
+        <w:spacing w:after="0" w:line="240" w:lineRule="auto"/>
+        <w:rPr>
+          <w:rFonts w:ascii="Times New Roman" w:hAnsi="Times New Roman" w:cs="Times New Roman"/>
+          <w:sz w:val="20"/>
+          <w:szCs w:val="20"/>
+          <w:lang w:val="en-US"/>
+        </w:rPr>
+      </w:pPr>
+      <w:r>
+        <w:rPr>
+          <w:rFonts w:ascii="Times New Roman" w:hAnsi="Times New Roman" w:cs="Times New Roman"/>
+          <w:sz w:val="20"/>
+          <w:szCs w:val="20"/>
+          <w:lang w:val="en-US"/>
+        </w:rPr>
+        <w:t xml:space="preserve">Table 1. </w:t>
+      </w:r>
+      <w:proofErr w:type="spellStart"/>
+      <w:r>
+        <w:rPr>
+          <w:rFonts w:ascii="Times New Roman" w:hAnsi="Times New Roman" w:cs="Times New Roman"/>
+          <w:sz w:val="20"/>
+          <w:szCs w:val="20"/>
+          <w:lang w:val="en-US"/>
+        </w:rPr>
+        <w:t>SNR</w:t>
+      </w:r>
+      <w:r>
+        <w:rPr>
+          <w:rFonts w:ascii="Times New Roman" w:hAnsi="Times New Roman" w:cs="Times New Roman"/>
+          <w:sz w:val="20"/>
+          <w:szCs w:val="20"/>
           <w:vertAlign w:val="subscript"/>
           <w:lang w:val="en-US"/>
         </w:rPr>
-        <w:t>t</w:t>
-      </w:r>
-      <w:r>
-        <w:rPr>
-          <w:lang w:val="en-US"/>
-        </w:rPr>
-        <w:t xml:space="preserve"> and h</w:t>
-      </w:r>
-      <w:r>
-        <w:rPr>
+        <w:t>out</w:t>
+      </w:r>
+      <w:proofErr w:type="spellEnd"/>
+      <w:r>
+        <w:rPr>
+          <w:rFonts w:ascii="Times New Roman" w:hAnsi="Times New Roman" w:cs="Times New Roman"/>
+          <w:sz w:val="20"/>
+          <w:szCs w:val="20"/>
           <w:vertAlign w:val="subscript"/>
           <w:lang w:val="en-US"/>
         </w:rPr>
-        <w:t>t</w:t>
-      </w:r>
-      <w:r>
-        <w:rPr>
-          <w:lang w:val="en-US"/>
-        </w:rPr>
         <w:t xml:space="preserve"> </w:t>
       </w:r>
       <w:r>
         <w:rPr>
-          <w:lang w:val="en-US"/>
-        </w:rPr>
-        <w:t xml:space="preserve">as input. </w:t>
-      </w:r>
-      <w:r>
-        <w:rPr>
-          <w:lang w:val="en-US"/>
-        </w:rPr>
-        <w:t>They</w:t>
-      </w:r>
-      <w:r>
-        <w:rPr>
-          <w:lang w:val="en-US"/>
-        </w:rPr>
-        <w:t xml:space="preserve"> also abandoned the output gate, since </w:t>
-      </w:r>
-      <w:r>
-        <w:rPr>
-          <w:lang w:val="en-US"/>
-        </w:rPr>
-        <w:t>they</w:t>
-      </w:r>
-      <w:r>
-        <w:rPr>
-          <w:lang w:val="en-US"/>
-        </w:rPr>
-        <w:t xml:space="preserve"> found that the output gate has little effect on the function of LSTM in the FECG enhancement stage, which has also been proved in other applications [</w:t>
-      </w:r>
-      <w:r>
-        <w:rPr>
-          <w:lang w:val="en-US"/>
-        </w:rPr>
-        <w:t>29</w:t>
-      </w:r>
-      <w:r>
-        <w:rPr>
-          <w:lang w:val="en-US"/>
-        </w:rPr>
-        <w:t>]. The definition of the input gate is kept intact to maintain the function and flexibility of LSTM. The architecture of the fast LSTM is shown in Fig</w:t>
-      </w:r>
-      <w:r>
-        <w:rPr>
-          <w:lang w:val="en-US"/>
-        </w:rPr>
-        <w:t>ure</w:t>
-      </w:r>
-      <w:r>
-        <w:rPr>
-          <w:lang w:val="en-US"/>
-        </w:rPr>
-        <w:t xml:space="preserve"> 2b</w:t>
-      </w:r>
-      <w:r>
-        <w:rPr>
-          <w:lang w:val="en-US"/>
-        </w:rPr>
-        <w:t>.</w:t>
-      </w:r>
-    </w:p>
-    <w:p>
-      <w:pPr>
-        <w:pStyle w:val="NormalMain"/>
-        <w:rPr>
-          <w:lang w:val="en-US"/>
-        </w:rPr>
-      </w:pPr>
-      <w:r>
-        <w:rPr>
-          <w:lang w:val="en-US"/>
-        </w:rPr>
-        <w:t xml:space="preserve">For evaluation purposes they used two datasets: </w:t>
-      </w:r>
-      <w:r>
-        <w:rPr>
-          <w:lang w:val="en-US"/>
-        </w:rPr>
-        <w:t>Database for the Identification of Systems</w:t>
-      </w:r>
-      <w:r>
-        <w:rPr>
-          <w:lang w:val="en-US"/>
-        </w:rPr>
-        <w:t xml:space="preserve"> (‘</w:t>
+          <w:rFonts w:ascii="Times New Roman" w:hAnsi="Times New Roman" w:cs="Times New Roman"/>
+          <w:sz w:val="20"/>
+          <w:szCs w:val="20"/>
+          <w:lang w:val="en-US"/>
+        </w:rPr>
+        <w:t>of Methods on Records from FECGSYNDB</w:t>
+      </w:r>
+    </w:p>
+    <w:p>
+      <w:pPr>
+        <w:autoSpaceDE w:val="0"/>
+        <w:autoSpaceDN w:val="0"/>
+        <w:adjustRightInd w:val="0"/>
+        <w:spacing w:after="0" w:line="240" w:lineRule="auto"/>
+        <w:rPr>
+          <w:rFonts w:ascii="Times New Roman" w:hAnsi="Times New Roman" w:cs="Times New Roman"/>
+          <w:sz w:val="20"/>
+          <w:szCs w:val="20"/>
+          <w:lang w:val="en-US"/>
+        </w:rPr>
+      </w:pPr>
+    </w:p>
+    <w:tbl>
+      <w:tblPr>
+        <w:tblStyle w:val="a6"/>
+        <w:tblW w:w="0" w:type="auto"/>
+        <w:tblLook w:val="04A0" w:firstRow="1" w:lastRow="0" w:firstColumn="1" w:lastColumn="0" w:noHBand="0" w:noVBand="1"/>
+      </w:tblPr>
+      <w:tblGrid>
+        <w:gridCol w:w="1168"/>
+        <w:gridCol w:w="1168"/>
+        <w:gridCol w:w="1168"/>
+        <w:gridCol w:w="1168"/>
+        <w:gridCol w:w="1168"/>
+        <w:gridCol w:w="1168"/>
+        <w:gridCol w:w="1168"/>
+        <w:gridCol w:w="1169"/>
+      </w:tblGrid>
+      <w:tr>
+        <w:tc>
+          <w:tcPr>
+            <w:tcW w:w="1168" w:type="dxa"/>
+          </w:tcPr>
+          <w:p>
+            <w:pPr>
+              <w:autoSpaceDE w:val="0"/>
+              <w:autoSpaceDN w:val="0"/>
+              <w:adjustRightInd w:val="0"/>
+              <w:rPr>
+                <w:rFonts w:ascii="Times New Roman" w:hAnsi="Times New Roman" w:cs="Times New Roman"/>
+                <w:sz w:val="20"/>
+                <w:szCs w:val="20"/>
+                <w:lang w:val="en-US"/>
+              </w:rPr>
+            </w:pPr>
+            <w:r>
+              <w:rPr>
+                <w:rFonts w:ascii="Times New Roman" w:hAnsi="Times New Roman" w:cs="Times New Roman"/>
+                <w:sz w:val="20"/>
+                <w:szCs w:val="20"/>
+                <w:lang w:val="en-US"/>
+              </w:rPr>
+              <w:t>SNR</w:t>
+            </w:r>
+          </w:p>
+        </w:tc>
+        <w:tc>
+          <w:tcPr>
+            <w:tcW w:w="1168" w:type="dxa"/>
+          </w:tcPr>
+          <w:p>
+            <w:pPr>
+              <w:autoSpaceDE w:val="0"/>
+              <w:autoSpaceDN w:val="0"/>
+              <w:adjustRightInd w:val="0"/>
+              <w:rPr>
+                <w:rFonts w:ascii="Times New Roman" w:hAnsi="Times New Roman" w:cs="Times New Roman"/>
+                <w:sz w:val="20"/>
+                <w:szCs w:val="20"/>
+                <w:lang w:val="en-US"/>
+              </w:rPr>
+            </w:pPr>
+            <w:r>
+              <w:rPr>
+                <w:rFonts w:ascii="Times New Roman" w:hAnsi="Times New Roman" w:cs="Times New Roman"/>
+                <w:sz w:val="20"/>
+                <w:szCs w:val="20"/>
+                <w:lang w:val="en-US"/>
+              </w:rPr>
+              <w:t>C0</w:t>
+            </w:r>
+          </w:p>
+        </w:tc>
+        <w:tc>
+          <w:tcPr>
+            <w:tcW w:w="1168" w:type="dxa"/>
+          </w:tcPr>
+          <w:p>
+            <w:pPr>
+              <w:autoSpaceDE w:val="0"/>
+              <w:autoSpaceDN w:val="0"/>
+              <w:adjustRightInd w:val="0"/>
+              <w:rPr>
+                <w:rFonts w:ascii="Times New Roman" w:hAnsi="Times New Roman" w:cs="Times New Roman"/>
+                <w:sz w:val="20"/>
+                <w:szCs w:val="20"/>
+                <w:lang w:val="en-US"/>
+              </w:rPr>
+            </w:pPr>
+            <w:r>
+              <w:rPr>
+                <w:rFonts w:ascii="Times New Roman" w:hAnsi="Times New Roman" w:cs="Times New Roman"/>
+                <w:sz w:val="20"/>
+                <w:szCs w:val="20"/>
+                <w:lang w:val="en-US"/>
+              </w:rPr>
+              <w:t>C1</w:t>
+            </w:r>
+          </w:p>
+        </w:tc>
+        <w:tc>
+          <w:tcPr>
+            <w:tcW w:w="1168" w:type="dxa"/>
+          </w:tcPr>
+          <w:p>
+            <w:pPr>
+              <w:autoSpaceDE w:val="0"/>
+              <w:autoSpaceDN w:val="0"/>
+              <w:adjustRightInd w:val="0"/>
+              <w:rPr>
+                <w:rFonts w:ascii="Times New Roman" w:hAnsi="Times New Roman" w:cs="Times New Roman"/>
+                <w:sz w:val="20"/>
+                <w:szCs w:val="20"/>
+                <w:lang w:val="en-US"/>
+              </w:rPr>
+            </w:pPr>
+            <w:r>
+              <w:rPr>
+                <w:rFonts w:ascii="Times New Roman" w:hAnsi="Times New Roman" w:cs="Times New Roman"/>
+                <w:sz w:val="20"/>
+                <w:szCs w:val="20"/>
+                <w:lang w:val="en-US"/>
+              </w:rPr>
+              <w:t>C2</w:t>
+            </w:r>
+          </w:p>
+        </w:tc>
+        <w:tc>
+          <w:tcPr>
+            <w:tcW w:w="1168" w:type="dxa"/>
+          </w:tcPr>
+          <w:p>
+            <w:pPr>
+              <w:autoSpaceDE w:val="0"/>
+              <w:autoSpaceDN w:val="0"/>
+              <w:adjustRightInd w:val="0"/>
+              <w:rPr>
+                <w:rFonts w:ascii="Times New Roman" w:hAnsi="Times New Roman" w:cs="Times New Roman"/>
+                <w:sz w:val="20"/>
+                <w:szCs w:val="20"/>
+                <w:lang w:val="en-US"/>
+              </w:rPr>
+            </w:pPr>
+            <w:r>
+              <w:rPr>
+                <w:rFonts w:ascii="Times New Roman" w:hAnsi="Times New Roman" w:cs="Times New Roman"/>
+                <w:sz w:val="20"/>
+                <w:szCs w:val="20"/>
+                <w:lang w:val="en-US"/>
+              </w:rPr>
+              <w:t>C3</w:t>
+            </w:r>
+          </w:p>
+        </w:tc>
+        <w:tc>
+          <w:tcPr>
+            <w:tcW w:w="1168" w:type="dxa"/>
+          </w:tcPr>
+          <w:p>
+            <w:pPr>
+              <w:autoSpaceDE w:val="0"/>
+              <w:autoSpaceDN w:val="0"/>
+              <w:adjustRightInd w:val="0"/>
+              <w:rPr>
+                <w:rFonts w:ascii="Times New Roman" w:hAnsi="Times New Roman" w:cs="Times New Roman"/>
+                <w:sz w:val="20"/>
+                <w:szCs w:val="20"/>
+                <w:lang w:val="en-US"/>
+              </w:rPr>
+            </w:pPr>
+            <w:r>
+              <w:rPr>
+                <w:rFonts w:ascii="Times New Roman" w:hAnsi="Times New Roman" w:cs="Times New Roman"/>
+                <w:sz w:val="20"/>
+                <w:szCs w:val="20"/>
+                <w:lang w:val="en-US"/>
+              </w:rPr>
+              <w:t>C4</w:t>
+            </w:r>
+          </w:p>
+        </w:tc>
+        <w:tc>
+          <w:tcPr>
+            <w:tcW w:w="1168" w:type="dxa"/>
+          </w:tcPr>
+          <w:p>
+            <w:pPr>
+              <w:autoSpaceDE w:val="0"/>
+              <w:autoSpaceDN w:val="0"/>
+              <w:adjustRightInd w:val="0"/>
+              <w:rPr>
+                <w:rFonts w:ascii="Times New Roman" w:hAnsi="Times New Roman" w:cs="Times New Roman"/>
+                <w:sz w:val="20"/>
+                <w:szCs w:val="20"/>
+                <w:lang w:val="en-US"/>
+              </w:rPr>
+            </w:pPr>
+            <w:r>
+              <w:rPr>
+                <w:rFonts w:ascii="Times New Roman" w:hAnsi="Times New Roman" w:cs="Times New Roman"/>
+                <w:sz w:val="20"/>
+                <w:szCs w:val="20"/>
+                <w:lang w:val="en-US"/>
+              </w:rPr>
+              <w:t>C5</w:t>
+            </w:r>
+          </w:p>
+        </w:tc>
+        <w:tc>
+          <w:tcPr>
+            <w:tcW w:w="1169" w:type="dxa"/>
+          </w:tcPr>
+          <w:p>
+            <w:pPr>
+              <w:autoSpaceDE w:val="0"/>
+              <w:autoSpaceDN w:val="0"/>
+              <w:adjustRightInd w:val="0"/>
+              <w:rPr>
+                <w:rFonts w:ascii="Times New Roman" w:hAnsi="Times New Roman" w:cs="Times New Roman"/>
+                <w:sz w:val="20"/>
+                <w:szCs w:val="20"/>
+                <w:lang w:val="en-US"/>
+              </w:rPr>
+            </w:pPr>
+            <w:r>
+              <w:rPr>
+                <w:rFonts w:ascii="Times New Roman" w:hAnsi="Times New Roman" w:cs="Times New Roman"/>
+                <w:sz w:val="20"/>
+                <w:szCs w:val="20"/>
+                <w:lang w:val="en-US"/>
+              </w:rPr>
+              <w:t>Mean ± Std.</w:t>
+            </w:r>
+          </w:p>
+        </w:tc>
+      </w:tr>
+      <w:tr>
+        <w:tc>
+          <w:tcPr>
+            <w:tcW w:w="1168" w:type="dxa"/>
+          </w:tcPr>
+          <w:p>
+            <w:pPr>
+              <w:autoSpaceDE w:val="0"/>
+              <w:autoSpaceDN w:val="0"/>
+              <w:adjustRightInd w:val="0"/>
+              <w:rPr>
+                <w:rFonts w:ascii="Times New Roman" w:hAnsi="Times New Roman" w:cs="Times New Roman"/>
+                <w:sz w:val="20"/>
+                <w:szCs w:val="20"/>
+                <w:lang w:val="en-US"/>
+              </w:rPr>
+            </w:pPr>
+            <w:r>
+              <w:rPr>
+                <w:rFonts w:ascii="Times New Roman" w:hAnsi="Times New Roman" w:cs="Times New Roman"/>
+                <w:sz w:val="20"/>
+                <w:szCs w:val="20"/>
+                <w:lang w:val="en-US"/>
+              </w:rPr>
+              <w:t>00</w:t>
+            </w:r>
+          </w:p>
+        </w:tc>
+        <w:tc>
+          <w:tcPr>
+            <w:tcW w:w="1168" w:type="dxa"/>
+          </w:tcPr>
+          <w:p>
+            <w:pPr>
+              <w:autoSpaceDE w:val="0"/>
+              <w:autoSpaceDN w:val="0"/>
+              <w:adjustRightInd w:val="0"/>
+              <w:rPr>
+                <w:rFonts w:ascii="Times New Roman" w:hAnsi="Times New Roman" w:cs="Times New Roman"/>
+                <w:sz w:val="20"/>
+                <w:szCs w:val="20"/>
+                <w:lang w:val="en-US"/>
+              </w:rPr>
+            </w:pPr>
+            <w:r>
+              <w:rPr>
+                <w:rFonts w:ascii="Times New Roman" w:hAnsi="Times New Roman" w:cs="Times New Roman"/>
+                <w:sz w:val="20"/>
+                <w:szCs w:val="20"/>
+                <w:lang w:val="en-US"/>
+              </w:rPr>
+              <w:t>2.84</w:t>
+            </w:r>
+          </w:p>
+        </w:tc>
+        <w:tc>
+          <w:tcPr>
+            <w:tcW w:w="1168" w:type="dxa"/>
+          </w:tcPr>
+          <w:p>
+            <w:pPr>
+              <w:autoSpaceDE w:val="0"/>
+              <w:autoSpaceDN w:val="0"/>
+              <w:adjustRightInd w:val="0"/>
+              <w:rPr>
+                <w:rFonts w:ascii="Times New Roman" w:hAnsi="Times New Roman" w:cs="Times New Roman"/>
+                <w:sz w:val="20"/>
+                <w:szCs w:val="20"/>
+                <w:lang w:val="en-US"/>
+              </w:rPr>
+            </w:pPr>
+            <w:r>
+              <w:rPr>
+                <w:rFonts w:ascii="Times New Roman" w:hAnsi="Times New Roman" w:cs="Times New Roman"/>
+                <w:sz w:val="20"/>
+                <w:szCs w:val="20"/>
+                <w:lang w:val="en-US"/>
+              </w:rPr>
+              <w:t>6.07</w:t>
+            </w:r>
+          </w:p>
+        </w:tc>
+        <w:tc>
+          <w:tcPr>
+            <w:tcW w:w="1168" w:type="dxa"/>
+          </w:tcPr>
+          <w:p>
+            <w:pPr>
+              <w:autoSpaceDE w:val="0"/>
+              <w:autoSpaceDN w:val="0"/>
+              <w:adjustRightInd w:val="0"/>
+              <w:rPr>
+                <w:rFonts w:ascii="Times New Roman" w:hAnsi="Times New Roman" w:cs="Times New Roman"/>
+                <w:sz w:val="20"/>
+                <w:szCs w:val="20"/>
+                <w:lang w:val="en-US"/>
+              </w:rPr>
+            </w:pPr>
+            <w:r>
+              <w:rPr>
+                <w:rFonts w:ascii="Times New Roman" w:hAnsi="Times New Roman" w:cs="Times New Roman"/>
+                <w:sz w:val="20"/>
+                <w:szCs w:val="20"/>
+                <w:lang w:val="en-US"/>
+              </w:rPr>
+              <w:t>5.33</w:t>
+            </w:r>
+          </w:p>
+        </w:tc>
+        <w:tc>
+          <w:tcPr>
+            <w:tcW w:w="1168" w:type="dxa"/>
+          </w:tcPr>
+          <w:p>
+            <w:pPr>
+              <w:autoSpaceDE w:val="0"/>
+              <w:autoSpaceDN w:val="0"/>
+              <w:adjustRightInd w:val="0"/>
+              <w:rPr>
+                <w:rFonts w:ascii="Times New Roman" w:hAnsi="Times New Roman" w:cs="Times New Roman"/>
+                <w:sz w:val="20"/>
+                <w:szCs w:val="20"/>
+                <w:lang w:val="en-US"/>
+              </w:rPr>
+            </w:pPr>
+            <w:r>
+              <w:rPr>
+                <w:rFonts w:ascii="Times New Roman" w:hAnsi="Times New Roman" w:cs="Times New Roman"/>
+                <w:sz w:val="20"/>
+                <w:szCs w:val="20"/>
+                <w:lang w:val="en-US"/>
+              </w:rPr>
+              <w:t>3.61</w:t>
+            </w:r>
+          </w:p>
+        </w:tc>
+        <w:tc>
+          <w:tcPr>
+            <w:tcW w:w="1168" w:type="dxa"/>
+          </w:tcPr>
+          <w:p>
+            <w:pPr>
+              <w:autoSpaceDE w:val="0"/>
+              <w:autoSpaceDN w:val="0"/>
+              <w:adjustRightInd w:val="0"/>
+              <w:rPr>
+                <w:rFonts w:ascii="Times New Roman" w:hAnsi="Times New Roman" w:cs="Times New Roman"/>
+                <w:sz w:val="20"/>
+                <w:szCs w:val="20"/>
+                <w:lang w:val="en-US"/>
+              </w:rPr>
+            </w:pPr>
+            <w:r>
+              <w:rPr>
+                <w:rFonts w:ascii="Times New Roman" w:hAnsi="Times New Roman" w:cs="Times New Roman"/>
+                <w:sz w:val="20"/>
+                <w:szCs w:val="20"/>
+                <w:lang w:val="en-US"/>
+              </w:rPr>
+              <w:t>6.01</w:t>
+            </w:r>
+          </w:p>
+        </w:tc>
+        <w:tc>
+          <w:tcPr>
+            <w:tcW w:w="1168" w:type="dxa"/>
+          </w:tcPr>
+          <w:p>
+            <w:pPr>
+              <w:autoSpaceDE w:val="0"/>
+              <w:autoSpaceDN w:val="0"/>
+              <w:adjustRightInd w:val="0"/>
+              <w:rPr>
+                <w:rFonts w:ascii="Times New Roman" w:hAnsi="Times New Roman" w:cs="Times New Roman"/>
+                <w:sz w:val="20"/>
+                <w:szCs w:val="20"/>
+                <w:lang w:val="en-US"/>
+              </w:rPr>
+            </w:pPr>
+            <w:r>
+              <w:rPr>
+                <w:rFonts w:ascii="Times New Roman" w:hAnsi="Times New Roman" w:cs="Times New Roman"/>
+                <w:sz w:val="20"/>
+                <w:szCs w:val="20"/>
+                <w:lang w:val="en-US"/>
+              </w:rPr>
+              <w:t>5.02</w:t>
+            </w:r>
+          </w:p>
+        </w:tc>
+        <w:tc>
+          <w:tcPr>
+            <w:tcW w:w="1169" w:type="dxa"/>
+          </w:tcPr>
+          <w:p>
+            <w:pPr>
+              <w:autoSpaceDE w:val="0"/>
+              <w:autoSpaceDN w:val="0"/>
+              <w:adjustRightInd w:val="0"/>
+              <w:rPr>
+                <w:rFonts w:ascii="Times New Roman" w:hAnsi="Times New Roman" w:cs="Times New Roman"/>
+                <w:sz w:val="20"/>
+                <w:szCs w:val="20"/>
+                <w:lang w:val="en-US"/>
+              </w:rPr>
+            </w:pPr>
+            <w:r>
+              <w:rPr>
+                <w:rFonts w:ascii="Times New Roman" w:hAnsi="Times New Roman" w:cs="Times New Roman"/>
+                <w:sz w:val="20"/>
+                <w:szCs w:val="20"/>
+                <w:lang w:val="en-US"/>
+              </w:rPr>
+              <w:t>4.81</w:t>
+            </w:r>
+            <w:r>
+              <w:rPr>
+                <w:rFonts w:ascii="Times New Roman" w:hAnsi="Times New Roman" w:cs="Times New Roman"/>
+                <w:sz w:val="20"/>
+                <w:szCs w:val="20"/>
+                <w:lang w:val="en-US"/>
+              </w:rPr>
+              <w:t xml:space="preserve"> ± 1.20</w:t>
+            </w:r>
+          </w:p>
+        </w:tc>
+      </w:tr>
+      <w:tr>
+        <w:tc>
+          <w:tcPr>
+            <w:tcW w:w="1168" w:type="dxa"/>
+          </w:tcPr>
+          <w:p>
+            <w:pPr>
+              <w:autoSpaceDE w:val="0"/>
+              <w:autoSpaceDN w:val="0"/>
+              <w:adjustRightInd w:val="0"/>
+              <w:rPr>
+                <w:rFonts w:ascii="Times New Roman" w:hAnsi="Times New Roman" w:cs="Times New Roman"/>
+                <w:sz w:val="20"/>
+                <w:szCs w:val="20"/>
+                <w:lang w:val="en-US"/>
+              </w:rPr>
+            </w:pPr>
+            <w:r>
+              <w:rPr>
+                <w:rFonts w:ascii="Times New Roman" w:hAnsi="Times New Roman" w:cs="Times New Roman"/>
+                <w:sz w:val="20"/>
+                <w:szCs w:val="20"/>
+                <w:lang w:val="en-US"/>
+              </w:rPr>
+              <w:t>03</w:t>
+            </w:r>
+          </w:p>
+        </w:tc>
+        <w:tc>
+          <w:tcPr>
+            <w:tcW w:w="1168" w:type="dxa"/>
+          </w:tcPr>
+          <w:p>
+            <w:pPr>
+              <w:autoSpaceDE w:val="0"/>
+              <w:autoSpaceDN w:val="0"/>
+              <w:adjustRightInd w:val="0"/>
+              <w:rPr>
+                <w:rFonts w:ascii="Times New Roman" w:hAnsi="Times New Roman" w:cs="Times New Roman"/>
+                <w:sz w:val="20"/>
+                <w:szCs w:val="20"/>
+                <w:lang w:val="en-US"/>
+              </w:rPr>
+            </w:pPr>
+            <w:r>
+              <w:rPr>
+                <w:rFonts w:ascii="Times New Roman" w:hAnsi="Times New Roman" w:cs="Times New Roman"/>
+                <w:sz w:val="20"/>
+                <w:szCs w:val="20"/>
+                <w:lang w:val="en-US"/>
+              </w:rPr>
+              <w:t>6.67</w:t>
+            </w:r>
+          </w:p>
+        </w:tc>
+        <w:tc>
+          <w:tcPr>
+            <w:tcW w:w="1168" w:type="dxa"/>
+          </w:tcPr>
+          <w:p>
+            <w:pPr>
+              <w:autoSpaceDE w:val="0"/>
+              <w:autoSpaceDN w:val="0"/>
+              <w:adjustRightInd w:val="0"/>
+              <w:rPr>
+                <w:rFonts w:ascii="Times New Roman" w:hAnsi="Times New Roman" w:cs="Times New Roman"/>
+                <w:sz w:val="20"/>
+                <w:szCs w:val="20"/>
+                <w:lang w:val="en-US"/>
+              </w:rPr>
+            </w:pPr>
+            <w:r>
+              <w:rPr>
+                <w:rFonts w:ascii="Times New Roman" w:hAnsi="Times New Roman" w:cs="Times New Roman"/>
+                <w:sz w:val="20"/>
+                <w:szCs w:val="20"/>
+                <w:lang w:val="en-US"/>
+              </w:rPr>
+              <w:t>5.76</w:t>
+            </w:r>
+          </w:p>
+        </w:tc>
+        <w:tc>
+          <w:tcPr>
+            <w:tcW w:w="1168" w:type="dxa"/>
+          </w:tcPr>
+          <w:p>
+            <w:pPr>
+              <w:autoSpaceDE w:val="0"/>
+              <w:autoSpaceDN w:val="0"/>
+              <w:adjustRightInd w:val="0"/>
+              <w:rPr>
+                <w:rFonts w:ascii="Times New Roman" w:hAnsi="Times New Roman" w:cs="Times New Roman"/>
+                <w:sz w:val="20"/>
+                <w:szCs w:val="20"/>
+                <w:lang w:val="en-US"/>
+              </w:rPr>
+            </w:pPr>
+            <w:r>
+              <w:rPr>
+                <w:rFonts w:ascii="Times New Roman" w:hAnsi="Times New Roman" w:cs="Times New Roman"/>
+                <w:sz w:val="20"/>
+                <w:szCs w:val="20"/>
+                <w:lang w:val="en-US"/>
+              </w:rPr>
+              <w:t>5.99</w:t>
+            </w:r>
+          </w:p>
+        </w:tc>
+        <w:tc>
+          <w:tcPr>
+            <w:tcW w:w="1168" w:type="dxa"/>
+          </w:tcPr>
+          <w:p>
+            <w:pPr>
+              <w:autoSpaceDE w:val="0"/>
+              <w:autoSpaceDN w:val="0"/>
+              <w:adjustRightInd w:val="0"/>
+              <w:rPr>
+                <w:rFonts w:ascii="Times New Roman" w:hAnsi="Times New Roman" w:cs="Times New Roman"/>
+                <w:sz w:val="20"/>
+                <w:szCs w:val="20"/>
+                <w:lang w:val="en-US"/>
+              </w:rPr>
+            </w:pPr>
+            <w:r>
+              <w:rPr>
+                <w:rFonts w:ascii="Times New Roman" w:hAnsi="Times New Roman" w:cs="Times New Roman"/>
+                <w:sz w:val="20"/>
+                <w:szCs w:val="20"/>
+                <w:lang w:val="en-US"/>
+              </w:rPr>
+              <w:t>5.46</w:t>
+            </w:r>
+          </w:p>
+        </w:tc>
+        <w:tc>
+          <w:tcPr>
+            <w:tcW w:w="1168" w:type="dxa"/>
+          </w:tcPr>
+          <w:p>
+            <w:pPr>
+              <w:autoSpaceDE w:val="0"/>
+              <w:autoSpaceDN w:val="0"/>
+              <w:adjustRightInd w:val="0"/>
+              <w:rPr>
+                <w:rFonts w:ascii="Times New Roman" w:hAnsi="Times New Roman" w:cs="Times New Roman"/>
+                <w:sz w:val="20"/>
+                <w:szCs w:val="20"/>
+                <w:lang w:val="en-US"/>
+              </w:rPr>
+            </w:pPr>
+            <w:r>
+              <w:rPr>
+                <w:rFonts w:ascii="Times New Roman" w:hAnsi="Times New Roman" w:cs="Times New Roman"/>
+                <w:sz w:val="20"/>
+                <w:szCs w:val="20"/>
+                <w:lang w:val="en-US"/>
+              </w:rPr>
+              <w:t>6.19</w:t>
+            </w:r>
+          </w:p>
+        </w:tc>
+        <w:tc>
+          <w:tcPr>
+            <w:tcW w:w="1168" w:type="dxa"/>
+          </w:tcPr>
+          <w:p>
+            <w:pPr>
+              <w:autoSpaceDE w:val="0"/>
+              <w:autoSpaceDN w:val="0"/>
+              <w:adjustRightInd w:val="0"/>
+              <w:rPr>
+                <w:rFonts w:ascii="Times New Roman" w:hAnsi="Times New Roman" w:cs="Times New Roman"/>
+                <w:sz w:val="20"/>
+                <w:szCs w:val="20"/>
+                <w:lang w:val="en-US"/>
+              </w:rPr>
+            </w:pPr>
+            <w:r>
+              <w:rPr>
+                <w:rFonts w:ascii="Times New Roman" w:hAnsi="Times New Roman" w:cs="Times New Roman"/>
+                <w:sz w:val="20"/>
+                <w:szCs w:val="20"/>
+                <w:lang w:val="en-US"/>
+              </w:rPr>
+              <w:t>6.03</w:t>
+            </w:r>
+          </w:p>
+        </w:tc>
+        <w:tc>
+          <w:tcPr>
+            <w:tcW w:w="1169" w:type="dxa"/>
+          </w:tcPr>
+          <w:p>
+            <w:pPr>
+              <w:autoSpaceDE w:val="0"/>
+              <w:autoSpaceDN w:val="0"/>
+              <w:adjustRightInd w:val="0"/>
+              <w:rPr>
+                <w:rFonts w:ascii="Times New Roman" w:hAnsi="Times New Roman" w:cs="Times New Roman"/>
+                <w:sz w:val="20"/>
+                <w:szCs w:val="20"/>
+                <w:lang w:val="en-US"/>
+              </w:rPr>
+            </w:pPr>
+            <w:r>
+              <w:rPr>
+                <w:rFonts w:ascii="Times New Roman" w:hAnsi="Times New Roman" w:cs="Times New Roman"/>
+                <w:sz w:val="20"/>
+                <w:szCs w:val="20"/>
+                <w:lang w:val="en-US"/>
+              </w:rPr>
+              <w:t>6.02</w:t>
+            </w:r>
+            <w:r>
+              <w:rPr>
+                <w:rFonts w:ascii="Times New Roman" w:hAnsi="Times New Roman" w:cs="Times New Roman"/>
+                <w:sz w:val="20"/>
+                <w:szCs w:val="20"/>
+                <w:lang w:val="en-US"/>
+              </w:rPr>
+              <w:t xml:space="preserve"> ± 0.38</w:t>
+            </w:r>
+          </w:p>
+        </w:tc>
+      </w:tr>
+      <w:tr>
+        <w:tc>
+          <w:tcPr>
+            <w:tcW w:w="1168" w:type="dxa"/>
+          </w:tcPr>
+          <w:p>
+            <w:pPr>
+              <w:autoSpaceDE w:val="0"/>
+              <w:autoSpaceDN w:val="0"/>
+              <w:adjustRightInd w:val="0"/>
+              <w:rPr>
+                <w:rFonts w:ascii="Times New Roman" w:hAnsi="Times New Roman" w:cs="Times New Roman"/>
+                <w:sz w:val="20"/>
+                <w:szCs w:val="20"/>
+                <w:lang w:val="en-US"/>
+              </w:rPr>
+            </w:pPr>
+            <w:r>
+              <w:rPr>
+                <w:rFonts w:ascii="Times New Roman" w:hAnsi="Times New Roman" w:cs="Times New Roman"/>
+                <w:sz w:val="20"/>
+                <w:szCs w:val="20"/>
+                <w:lang w:val="en-US"/>
+              </w:rPr>
+              <w:t>06</w:t>
+            </w:r>
+          </w:p>
+        </w:tc>
+        <w:tc>
+          <w:tcPr>
+            <w:tcW w:w="1168" w:type="dxa"/>
+          </w:tcPr>
+          <w:p>
+            <w:pPr>
+              <w:autoSpaceDE w:val="0"/>
+              <w:autoSpaceDN w:val="0"/>
+              <w:adjustRightInd w:val="0"/>
+              <w:rPr>
+                <w:rFonts w:ascii="Times New Roman" w:hAnsi="Times New Roman" w:cs="Times New Roman"/>
+                <w:sz w:val="20"/>
+                <w:szCs w:val="20"/>
+                <w:lang w:val="en-US"/>
+              </w:rPr>
+            </w:pPr>
+            <w:r>
+              <w:rPr>
+                <w:rFonts w:ascii="Times New Roman" w:hAnsi="Times New Roman" w:cs="Times New Roman"/>
+                <w:sz w:val="20"/>
+                <w:szCs w:val="20"/>
+                <w:lang w:val="en-US"/>
+              </w:rPr>
+              <w:t>5.93</w:t>
+            </w:r>
+          </w:p>
+        </w:tc>
+        <w:tc>
+          <w:tcPr>
+            <w:tcW w:w="1168" w:type="dxa"/>
+          </w:tcPr>
+          <w:p>
+            <w:pPr>
+              <w:autoSpaceDE w:val="0"/>
+              <w:autoSpaceDN w:val="0"/>
+              <w:adjustRightInd w:val="0"/>
+              <w:rPr>
+                <w:rFonts w:ascii="Times New Roman" w:hAnsi="Times New Roman" w:cs="Times New Roman"/>
+                <w:sz w:val="20"/>
+                <w:szCs w:val="20"/>
+                <w:lang w:val="en-US"/>
+              </w:rPr>
+            </w:pPr>
+            <w:r>
+              <w:rPr>
+                <w:rFonts w:ascii="Times New Roman" w:hAnsi="Times New Roman" w:cs="Times New Roman"/>
+                <w:sz w:val="20"/>
+                <w:szCs w:val="20"/>
+                <w:lang w:val="en-US"/>
+              </w:rPr>
+              <w:t>7.94</w:t>
+            </w:r>
+          </w:p>
+        </w:tc>
+        <w:tc>
+          <w:tcPr>
+            <w:tcW w:w="1168" w:type="dxa"/>
+          </w:tcPr>
+          <w:p>
+            <w:pPr>
+              <w:autoSpaceDE w:val="0"/>
+              <w:autoSpaceDN w:val="0"/>
+              <w:adjustRightInd w:val="0"/>
+              <w:rPr>
+                <w:rFonts w:ascii="Times New Roman" w:hAnsi="Times New Roman" w:cs="Times New Roman"/>
+                <w:sz w:val="20"/>
+                <w:szCs w:val="20"/>
+                <w:lang w:val="en-US"/>
+              </w:rPr>
+            </w:pPr>
+            <w:r>
+              <w:rPr>
+                <w:rFonts w:ascii="Times New Roman" w:hAnsi="Times New Roman" w:cs="Times New Roman"/>
+                <w:sz w:val="20"/>
+                <w:szCs w:val="20"/>
+                <w:lang w:val="en-US"/>
+              </w:rPr>
+              <w:t>6.11</w:t>
+            </w:r>
+          </w:p>
+        </w:tc>
+        <w:tc>
+          <w:tcPr>
+            <w:tcW w:w="1168" w:type="dxa"/>
+          </w:tcPr>
+          <w:p>
+            <w:pPr>
+              <w:autoSpaceDE w:val="0"/>
+              <w:autoSpaceDN w:val="0"/>
+              <w:adjustRightInd w:val="0"/>
+              <w:rPr>
+                <w:rFonts w:ascii="Times New Roman" w:hAnsi="Times New Roman" w:cs="Times New Roman"/>
+                <w:sz w:val="20"/>
+                <w:szCs w:val="20"/>
+                <w:lang w:val="en-US"/>
+              </w:rPr>
+            </w:pPr>
+            <w:r>
+              <w:rPr>
+                <w:rFonts w:ascii="Times New Roman" w:hAnsi="Times New Roman" w:cs="Times New Roman"/>
+                <w:sz w:val="20"/>
+                <w:szCs w:val="20"/>
+                <w:lang w:val="en-US"/>
+              </w:rPr>
+              <w:t>4.94</w:t>
+            </w:r>
+          </w:p>
+        </w:tc>
+        <w:tc>
+          <w:tcPr>
+            <w:tcW w:w="1168" w:type="dxa"/>
+          </w:tcPr>
+          <w:p>
+            <w:pPr>
+              <w:autoSpaceDE w:val="0"/>
+              <w:autoSpaceDN w:val="0"/>
+              <w:adjustRightInd w:val="0"/>
+              <w:rPr>
+                <w:rFonts w:ascii="Times New Roman" w:hAnsi="Times New Roman" w:cs="Times New Roman"/>
+                <w:sz w:val="20"/>
+                <w:szCs w:val="20"/>
+                <w:lang w:val="en-US"/>
+              </w:rPr>
+            </w:pPr>
+            <w:r>
+              <w:rPr>
+                <w:rFonts w:ascii="Times New Roman" w:hAnsi="Times New Roman" w:cs="Times New Roman"/>
+                <w:sz w:val="20"/>
+                <w:szCs w:val="20"/>
+                <w:lang w:val="en-US"/>
+              </w:rPr>
+              <w:t>8.49</w:t>
+            </w:r>
+          </w:p>
+        </w:tc>
+        <w:tc>
+          <w:tcPr>
+            <w:tcW w:w="1168" w:type="dxa"/>
+          </w:tcPr>
+          <w:p>
+            <w:pPr>
+              <w:autoSpaceDE w:val="0"/>
+              <w:autoSpaceDN w:val="0"/>
+              <w:adjustRightInd w:val="0"/>
+              <w:rPr>
+                <w:rFonts w:ascii="Times New Roman" w:hAnsi="Times New Roman" w:cs="Times New Roman"/>
+                <w:sz w:val="20"/>
+                <w:szCs w:val="20"/>
+                <w:lang w:val="en-US"/>
+              </w:rPr>
+            </w:pPr>
+            <w:r>
+              <w:rPr>
+                <w:rFonts w:ascii="Times New Roman" w:hAnsi="Times New Roman" w:cs="Times New Roman"/>
+                <w:sz w:val="20"/>
+                <w:szCs w:val="20"/>
+                <w:lang w:val="en-US"/>
+              </w:rPr>
+              <w:t>5.80</w:t>
+            </w:r>
+          </w:p>
+        </w:tc>
+        <w:tc>
+          <w:tcPr>
+            <w:tcW w:w="1169" w:type="dxa"/>
+          </w:tcPr>
+          <w:p>
+            <w:pPr>
+              <w:autoSpaceDE w:val="0"/>
+              <w:autoSpaceDN w:val="0"/>
+              <w:adjustRightInd w:val="0"/>
+              <w:rPr>
+                <w:rFonts w:ascii="Times New Roman" w:hAnsi="Times New Roman" w:cs="Times New Roman"/>
+                <w:sz w:val="20"/>
+                <w:szCs w:val="20"/>
+                <w:lang w:val="en-US"/>
+              </w:rPr>
+            </w:pPr>
+            <w:r>
+              <w:rPr>
+                <w:rFonts w:ascii="Times New Roman" w:hAnsi="Times New Roman" w:cs="Times New Roman"/>
+                <w:sz w:val="20"/>
+                <w:szCs w:val="20"/>
+                <w:lang w:val="en-US"/>
+              </w:rPr>
+              <w:t>6.54</w:t>
+            </w:r>
+            <w:r>
+              <w:rPr>
+                <w:rFonts w:ascii="Times New Roman" w:hAnsi="Times New Roman" w:cs="Times New Roman"/>
+                <w:sz w:val="20"/>
+                <w:szCs w:val="20"/>
+                <w:lang w:val="en-US"/>
+              </w:rPr>
+              <w:t xml:space="preserve"> ± 1.25</w:t>
+            </w:r>
+          </w:p>
+        </w:tc>
+      </w:tr>
+      <w:tr>
+        <w:tc>
+          <w:tcPr>
+            <w:tcW w:w="1168" w:type="dxa"/>
+          </w:tcPr>
+          <w:p>
+            <w:pPr>
+              <w:autoSpaceDE w:val="0"/>
+              <w:autoSpaceDN w:val="0"/>
+              <w:adjustRightInd w:val="0"/>
+              <w:rPr>
+                <w:rFonts w:ascii="Times New Roman" w:hAnsi="Times New Roman" w:cs="Times New Roman"/>
+                <w:sz w:val="20"/>
+                <w:szCs w:val="20"/>
+                <w:lang w:val="en-US"/>
+              </w:rPr>
+            </w:pPr>
+            <w:r>
+              <w:rPr>
+                <w:rFonts w:ascii="Times New Roman" w:hAnsi="Times New Roman" w:cs="Times New Roman"/>
+                <w:sz w:val="20"/>
+                <w:szCs w:val="20"/>
+                <w:lang w:val="en-US"/>
+              </w:rPr>
+              <w:t>09</w:t>
+            </w:r>
+          </w:p>
+        </w:tc>
+        <w:tc>
+          <w:tcPr>
+            <w:tcW w:w="1168" w:type="dxa"/>
+          </w:tcPr>
+          <w:p>
+            <w:pPr>
+              <w:autoSpaceDE w:val="0"/>
+              <w:autoSpaceDN w:val="0"/>
+              <w:adjustRightInd w:val="0"/>
+              <w:rPr>
+                <w:rFonts w:ascii="Times New Roman" w:hAnsi="Times New Roman" w:cs="Times New Roman"/>
+                <w:sz w:val="20"/>
+                <w:szCs w:val="20"/>
+                <w:lang w:val="en-US"/>
+              </w:rPr>
+            </w:pPr>
+            <w:r>
+              <w:rPr>
+                <w:rFonts w:ascii="Times New Roman" w:hAnsi="Times New Roman" w:cs="Times New Roman"/>
+                <w:sz w:val="20"/>
+                <w:szCs w:val="20"/>
+                <w:lang w:val="en-US"/>
+              </w:rPr>
+              <w:t>7.78</w:t>
+            </w:r>
+          </w:p>
+        </w:tc>
+        <w:tc>
+          <w:tcPr>
+            <w:tcW w:w="1168" w:type="dxa"/>
+          </w:tcPr>
+          <w:p>
+            <w:pPr>
+              <w:autoSpaceDE w:val="0"/>
+              <w:autoSpaceDN w:val="0"/>
+              <w:adjustRightInd w:val="0"/>
+              <w:rPr>
+                <w:rFonts w:ascii="Times New Roman" w:hAnsi="Times New Roman" w:cs="Times New Roman"/>
+                <w:sz w:val="20"/>
+                <w:szCs w:val="20"/>
+                <w:lang w:val="en-US"/>
+              </w:rPr>
+            </w:pPr>
+            <w:r>
+              <w:rPr>
+                <w:rFonts w:ascii="Times New Roman" w:hAnsi="Times New Roman" w:cs="Times New Roman"/>
+                <w:sz w:val="20"/>
+                <w:szCs w:val="20"/>
+                <w:lang w:val="en-US"/>
+              </w:rPr>
+              <w:t>8.95</w:t>
+            </w:r>
+          </w:p>
+        </w:tc>
+        <w:tc>
+          <w:tcPr>
+            <w:tcW w:w="1168" w:type="dxa"/>
+          </w:tcPr>
+          <w:p>
+            <w:pPr>
+              <w:autoSpaceDE w:val="0"/>
+              <w:autoSpaceDN w:val="0"/>
+              <w:adjustRightInd w:val="0"/>
+              <w:rPr>
+                <w:rFonts w:ascii="Times New Roman" w:hAnsi="Times New Roman" w:cs="Times New Roman"/>
+                <w:sz w:val="20"/>
+                <w:szCs w:val="20"/>
+                <w:lang w:val="en-US"/>
+              </w:rPr>
+            </w:pPr>
+            <w:r>
+              <w:rPr>
+                <w:rFonts w:ascii="Times New Roman" w:hAnsi="Times New Roman" w:cs="Times New Roman"/>
+                <w:sz w:val="20"/>
+                <w:szCs w:val="20"/>
+                <w:lang w:val="en-US"/>
+              </w:rPr>
+              <w:t>9.09</w:t>
+            </w:r>
+          </w:p>
+        </w:tc>
+        <w:tc>
+          <w:tcPr>
+            <w:tcW w:w="1168" w:type="dxa"/>
+          </w:tcPr>
+          <w:p>
+            <w:pPr>
+              <w:autoSpaceDE w:val="0"/>
+              <w:autoSpaceDN w:val="0"/>
+              <w:adjustRightInd w:val="0"/>
+              <w:rPr>
+                <w:rFonts w:ascii="Times New Roman" w:hAnsi="Times New Roman" w:cs="Times New Roman"/>
+                <w:sz w:val="20"/>
+                <w:szCs w:val="20"/>
+                <w:lang w:val="en-US"/>
+              </w:rPr>
+            </w:pPr>
+            <w:r>
+              <w:rPr>
+                <w:rFonts w:ascii="Times New Roman" w:hAnsi="Times New Roman" w:cs="Times New Roman"/>
+                <w:sz w:val="20"/>
+                <w:szCs w:val="20"/>
+                <w:lang w:val="en-US"/>
+              </w:rPr>
+              <w:t>6.67</w:t>
+            </w:r>
+          </w:p>
+        </w:tc>
+        <w:tc>
+          <w:tcPr>
+            <w:tcW w:w="1168" w:type="dxa"/>
+          </w:tcPr>
+          <w:p>
+            <w:pPr>
+              <w:autoSpaceDE w:val="0"/>
+              <w:autoSpaceDN w:val="0"/>
+              <w:adjustRightInd w:val="0"/>
+              <w:rPr>
+                <w:rFonts w:ascii="Times New Roman" w:hAnsi="Times New Roman" w:cs="Times New Roman"/>
+                <w:sz w:val="20"/>
+                <w:szCs w:val="20"/>
+                <w:lang w:val="en-US"/>
+              </w:rPr>
+            </w:pPr>
+            <w:r>
+              <w:rPr>
+                <w:rFonts w:ascii="Times New Roman" w:hAnsi="Times New Roman" w:cs="Times New Roman"/>
+                <w:sz w:val="20"/>
+                <w:szCs w:val="20"/>
+                <w:lang w:val="en-US"/>
+              </w:rPr>
+              <w:t>9.13</w:t>
+            </w:r>
+          </w:p>
+        </w:tc>
+        <w:tc>
+          <w:tcPr>
+            <w:tcW w:w="1168" w:type="dxa"/>
+          </w:tcPr>
+          <w:p>
+            <w:pPr>
+              <w:autoSpaceDE w:val="0"/>
+              <w:autoSpaceDN w:val="0"/>
+              <w:adjustRightInd w:val="0"/>
+              <w:rPr>
+                <w:rFonts w:ascii="Times New Roman" w:hAnsi="Times New Roman" w:cs="Times New Roman"/>
+                <w:sz w:val="20"/>
+                <w:szCs w:val="20"/>
+                <w:lang w:val="en-US"/>
+              </w:rPr>
+            </w:pPr>
+            <w:r>
+              <w:rPr>
+                <w:rFonts w:ascii="Times New Roman" w:hAnsi="Times New Roman" w:cs="Times New Roman"/>
+                <w:sz w:val="20"/>
+                <w:szCs w:val="20"/>
+                <w:lang w:val="en-US"/>
+              </w:rPr>
+              <w:t>8.01</w:t>
+            </w:r>
+          </w:p>
+        </w:tc>
+        <w:tc>
+          <w:tcPr>
+            <w:tcW w:w="1169" w:type="dxa"/>
+          </w:tcPr>
+          <w:p>
+            <w:pPr>
+              <w:autoSpaceDE w:val="0"/>
+              <w:autoSpaceDN w:val="0"/>
+              <w:adjustRightInd w:val="0"/>
+              <w:rPr>
+                <w:rFonts w:ascii="Times New Roman" w:hAnsi="Times New Roman" w:cs="Times New Roman"/>
+                <w:sz w:val="20"/>
+                <w:szCs w:val="20"/>
+                <w:lang w:val="en-US"/>
+              </w:rPr>
+            </w:pPr>
+            <w:r>
+              <w:rPr>
+                <w:rFonts w:ascii="Times New Roman" w:hAnsi="Times New Roman" w:cs="Times New Roman"/>
+                <w:sz w:val="20"/>
+                <w:szCs w:val="20"/>
+                <w:lang w:val="en-US"/>
+              </w:rPr>
+              <w:t>8.27</w:t>
+            </w:r>
+            <w:r>
+              <w:rPr>
+                <w:rFonts w:ascii="Times New Roman" w:hAnsi="Times New Roman" w:cs="Times New Roman"/>
+                <w:sz w:val="20"/>
+                <w:szCs w:val="20"/>
+                <w:lang w:val="en-US"/>
+              </w:rPr>
+              <w:t xml:space="preserve"> ± 0.89</w:t>
+            </w:r>
+          </w:p>
+        </w:tc>
+      </w:tr>
+      <w:tr>
+        <w:tc>
+          <w:tcPr>
+            <w:tcW w:w="1168" w:type="dxa"/>
+          </w:tcPr>
+          <w:p>
+            <w:pPr>
+              <w:autoSpaceDE w:val="0"/>
+              <w:autoSpaceDN w:val="0"/>
+              <w:adjustRightInd w:val="0"/>
+              <w:rPr>
+                <w:rFonts w:ascii="Times New Roman" w:hAnsi="Times New Roman" w:cs="Times New Roman"/>
+                <w:sz w:val="20"/>
+                <w:szCs w:val="20"/>
+                <w:lang w:val="en-US"/>
+              </w:rPr>
+            </w:pPr>
+            <w:r>
+              <w:rPr>
+                <w:rFonts w:ascii="Times New Roman" w:hAnsi="Times New Roman" w:cs="Times New Roman"/>
+                <w:sz w:val="20"/>
+                <w:szCs w:val="20"/>
+                <w:lang w:val="en-US"/>
+              </w:rPr>
+              <w:t>12</w:t>
+            </w:r>
+          </w:p>
+        </w:tc>
+        <w:tc>
+          <w:tcPr>
+            <w:tcW w:w="1168" w:type="dxa"/>
+          </w:tcPr>
+          <w:p>
+            <w:pPr>
+              <w:autoSpaceDE w:val="0"/>
+              <w:autoSpaceDN w:val="0"/>
+              <w:adjustRightInd w:val="0"/>
+              <w:rPr>
+                <w:rFonts w:ascii="Times New Roman" w:hAnsi="Times New Roman" w:cs="Times New Roman"/>
+                <w:sz w:val="20"/>
+                <w:szCs w:val="20"/>
+                <w:lang w:val="en-US"/>
+              </w:rPr>
+            </w:pPr>
+            <w:r>
+              <w:rPr>
+                <w:rFonts w:ascii="Times New Roman" w:hAnsi="Times New Roman" w:cs="Times New Roman"/>
+                <w:sz w:val="20"/>
+                <w:szCs w:val="20"/>
+                <w:lang w:val="en-US"/>
+              </w:rPr>
+              <w:t>8.48</w:t>
+            </w:r>
+          </w:p>
+        </w:tc>
+        <w:tc>
+          <w:tcPr>
+            <w:tcW w:w="1168" w:type="dxa"/>
+          </w:tcPr>
+          <w:p>
+            <w:pPr>
+              <w:autoSpaceDE w:val="0"/>
+              <w:autoSpaceDN w:val="0"/>
+              <w:adjustRightInd w:val="0"/>
+              <w:rPr>
+                <w:rFonts w:ascii="Times New Roman" w:hAnsi="Times New Roman" w:cs="Times New Roman"/>
+                <w:sz w:val="20"/>
+                <w:szCs w:val="20"/>
+                <w:lang w:val="en-US"/>
+              </w:rPr>
+            </w:pPr>
+            <w:r>
+              <w:rPr>
+                <w:rFonts w:ascii="Times New Roman" w:hAnsi="Times New Roman" w:cs="Times New Roman"/>
+                <w:sz w:val="20"/>
+                <w:szCs w:val="20"/>
+                <w:lang w:val="en-US"/>
+              </w:rPr>
+              <w:t>9.45</w:t>
+            </w:r>
+          </w:p>
+        </w:tc>
+        <w:tc>
+          <w:tcPr>
+            <w:tcW w:w="1168" w:type="dxa"/>
+          </w:tcPr>
+          <w:p>
+            <w:pPr>
+              <w:autoSpaceDE w:val="0"/>
+              <w:autoSpaceDN w:val="0"/>
+              <w:adjustRightInd w:val="0"/>
+              <w:rPr>
+                <w:rFonts w:ascii="Times New Roman" w:hAnsi="Times New Roman" w:cs="Times New Roman"/>
+                <w:sz w:val="20"/>
+                <w:szCs w:val="20"/>
+                <w:lang w:val="en-US"/>
+              </w:rPr>
+            </w:pPr>
+            <w:r>
+              <w:rPr>
+                <w:rFonts w:ascii="Times New Roman" w:hAnsi="Times New Roman" w:cs="Times New Roman"/>
+                <w:sz w:val="20"/>
+                <w:szCs w:val="20"/>
+                <w:lang w:val="en-US"/>
+              </w:rPr>
+              <w:t>10.34</w:t>
+            </w:r>
+          </w:p>
+        </w:tc>
+        <w:tc>
+          <w:tcPr>
+            <w:tcW w:w="1168" w:type="dxa"/>
+          </w:tcPr>
+          <w:p>
+            <w:pPr>
+              <w:autoSpaceDE w:val="0"/>
+              <w:autoSpaceDN w:val="0"/>
+              <w:adjustRightInd w:val="0"/>
+              <w:rPr>
+                <w:rFonts w:ascii="Times New Roman" w:hAnsi="Times New Roman" w:cs="Times New Roman"/>
+                <w:sz w:val="20"/>
+                <w:szCs w:val="20"/>
+                <w:lang w:val="en-US"/>
+              </w:rPr>
+            </w:pPr>
+            <w:r>
+              <w:rPr>
+                <w:rFonts w:ascii="Times New Roman" w:hAnsi="Times New Roman" w:cs="Times New Roman"/>
+                <w:sz w:val="20"/>
+                <w:szCs w:val="20"/>
+                <w:lang w:val="en-US"/>
+              </w:rPr>
+              <w:t>8.34</w:t>
+            </w:r>
+          </w:p>
+        </w:tc>
+        <w:tc>
+          <w:tcPr>
+            <w:tcW w:w="1168" w:type="dxa"/>
+          </w:tcPr>
+          <w:p>
+            <w:pPr>
+              <w:autoSpaceDE w:val="0"/>
+              <w:autoSpaceDN w:val="0"/>
+              <w:adjustRightInd w:val="0"/>
+              <w:rPr>
+                <w:rFonts w:ascii="Times New Roman" w:hAnsi="Times New Roman" w:cs="Times New Roman"/>
+                <w:sz w:val="20"/>
+                <w:szCs w:val="20"/>
+                <w:lang w:val="en-US"/>
+              </w:rPr>
+            </w:pPr>
+            <w:r>
+              <w:rPr>
+                <w:rFonts w:ascii="Times New Roman" w:hAnsi="Times New Roman" w:cs="Times New Roman"/>
+                <w:sz w:val="20"/>
+                <w:szCs w:val="20"/>
+                <w:lang w:val="en-US"/>
+              </w:rPr>
+              <w:t>8.73</w:t>
+            </w:r>
+          </w:p>
+        </w:tc>
+        <w:tc>
+          <w:tcPr>
+            <w:tcW w:w="1168" w:type="dxa"/>
+          </w:tcPr>
+          <w:p>
+            <w:pPr>
+              <w:autoSpaceDE w:val="0"/>
+              <w:autoSpaceDN w:val="0"/>
+              <w:adjustRightInd w:val="0"/>
+              <w:rPr>
+                <w:rFonts w:ascii="Times New Roman" w:hAnsi="Times New Roman" w:cs="Times New Roman"/>
+                <w:sz w:val="20"/>
+                <w:szCs w:val="20"/>
+                <w:lang w:val="en-US"/>
+              </w:rPr>
+            </w:pPr>
+            <w:r>
+              <w:rPr>
+                <w:rFonts w:ascii="Times New Roman" w:hAnsi="Times New Roman" w:cs="Times New Roman"/>
+                <w:sz w:val="20"/>
+                <w:szCs w:val="20"/>
+                <w:lang w:val="en-US"/>
+              </w:rPr>
+              <w:t>9.75</w:t>
+            </w:r>
+          </w:p>
+        </w:tc>
+        <w:tc>
+          <w:tcPr>
+            <w:tcW w:w="1169" w:type="dxa"/>
+          </w:tcPr>
+          <w:p>
+            <w:pPr>
+              <w:autoSpaceDE w:val="0"/>
+              <w:autoSpaceDN w:val="0"/>
+              <w:adjustRightInd w:val="0"/>
+              <w:rPr>
+                <w:rFonts w:ascii="Times New Roman" w:hAnsi="Times New Roman" w:cs="Times New Roman"/>
+                <w:sz w:val="20"/>
+                <w:szCs w:val="20"/>
+                <w:lang w:val="en-US"/>
+              </w:rPr>
+            </w:pPr>
+            <w:r>
+              <w:rPr>
+                <w:rFonts w:ascii="Times New Roman" w:hAnsi="Times New Roman" w:cs="Times New Roman"/>
+                <w:sz w:val="20"/>
+                <w:szCs w:val="20"/>
+                <w:lang w:val="en-US"/>
+              </w:rPr>
+              <w:t>9.18</w:t>
+            </w:r>
+            <w:r>
+              <w:rPr>
+                <w:rFonts w:ascii="Times New Roman" w:hAnsi="Times New Roman" w:cs="Times New Roman"/>
+                <w:sz w:val="20"/>
+                <w:szCs w:val="20"/>
+                <w:lang w:val="en-US"/>
+              </w:rPr>
+              <w:t xml:space="preserve"> ± 0.73</w:t>
+            </w:r>
+          </w:p>
+        </w:tc>
+      </w:tr>
+    </w:tbl>
+    <w:p>
+      <w:pPr>
+        <w:pStyle w:val="NormalMain"/>
+        <w:ind w:firstLine="0"/>
+        <w:rPr>
+          <w:lang w:val="en-US"/>
+        </w:rPr>
+      </w:pPr>
+    </w:p>
+    <w:p>
+      <w:pPr>
+        <w:pStyle w:val="NormalMain"/>
+        <w:rPr>
+          <w:lang w:val="en-US"/>
+        </w:rPr>
+      </w:pPr>
+      <w:r>
+        <w:rPr>
+          <w:lang w:val="en-US"/>
+        </w:rPr>
+        <w:t>Qualitative</w:t>
+      </w:r>
+      <w:r>
+        <w:rPr>
+          <w:lang w:val="en-US"/>
+        </w:rPr>
+        <w:t xml:space="preserve"> outcome is shown in figure 10, waveform seems to be more accurate than other methods.</w:t>
+      </w:r>
+      <w:r>
+        <w:rPr>
+          <w:lang w:val="en-US"/>
+        </w:rPr>
+        <w:t xml:space="preserve"> However, </w:t>
       </w:r>
       <w:proofErr w:type="spellStart"/>
       <w:r>
         <w:rPr>
           <w:lang w:val="en-US"/>
         </w:rPr>
-        <w:t>DaISy</w:t>
+        <w:t>Fast</w:t>
+      </w:r>
+      <w:r>
+        <w:rPr>
+          <w:lang w:val="en-US"/>
+        </w:rPr>
+        <w:t>ICA</w:t>
       </w:r>
       <w:proofErr w:type="spellEnd"/>
       <w:r>
         <w:rPr>
           <w:lang w:val="en-US"/>
         </w:rPr>
-        <w:t>’, 1987)</w:t>
-      </w:r>
-      <w:r>
-        <w:rPr>
-          <w:lang w:val="en-US"/>
-        </w:rPr>
-        <w:t xml:space="preserve"> [30]</w:t>
-      </w:r>
-      <w:r>
-        <w:rPr>
-          <w:lang w:val="en-US"/>
-        </w:rPr>
-        <w:t xml:space="preserve"> and </w:t>
-      </w:r>
-      <w:r>
-        <w:rPr>
-          <w:lang w:val="en-US"/>
-        </w:rPr>
-        <w:t>Fetal ECG Synthetic Database</w:t>
-      </w:r>
-      <w:r>
-        <w:rPr>
-          <w:lang w:val="en-US"/>
-        </w:rPr>
-        <w:t xml:space="preserve"> (‘</w:t>
-      </w:r>
-      <w:r>
-        <w:rPr>
-          <w:lang w:val="en-US"/>
-        </w:rPr>
-        <w:t>FECGSYNDB</w:t>
-      </w:r>
-      <w:r>
-        <w:rPr>
-          <w:lang w:val="en-US"/>
-        </w:rPr>
-        <w:t>’, 2016)</w:t>
-      </w:r>
-      <w:r>
-        <w:rPr>
-          <w:lang w:val="en-US"/>
-        </w:rPr>
-        <w:t xml:space="preserve"> [31]</w:t>
-      </w:r>
-      <w:r>
-        <w:rPr>
-          <w:lang w:val="en-US"/>
-        </w:rPr>
-        <w:t xml:space="preserve">. Real data don’t have fECG separated signal, thus, it was used for quantitative evaluation, while </w:t>
-      </w:r>
-      <w:proofErr w:type="spellStart"/>
-      <w:r>
-        <w:rPr>
-          <w:lang w:val="en-US"/>
-        </w:rPr>
-        <w:t>DaISy</w:t>
-      </w:r>
-      <w:proofErr w:type="spellEnd"/>
-      <w:r>
-        <w:rPr>
-          <w:lang w:val="en-US"/>
-        </w:rPr>
-        <w:t xml:space="preserve"> was used for qualitive evaluation in comparison with other methods. </w:t>
-      </w:r>
-    </w:p>
-    <w:p>
-      <w:pPr>
-        <w:pStyle w:val="NormalMain"/>
-        <w:rPr>
-          <w:lang w:val="en-US"/>
-        </w:rPr>
-      </w:pPr>
-      <w:r>
-        <w:rPr>
-          <w:lang w:val="en-US"/>
-        </w:rPr>
-        <w:t xml:space="preserve">Slow-fast </w:t>
-      </w:r>
-      <w:r>
-        <w:rPr>
-          <w:lang w:val="en-US"/>
-        </w:rPr>
-        <w:t>LSTM achieves higher means of SNR</w:t>
-      </w:r>
-      <w:r>
-        <w:rPr>
-          <w:lang w:val="en-US"/>
-        </w:rPr>
-        <w:t xml:space="preserve"> (</w:t>
-      </w:r>
-      <w:r>
-        <w:rPr>
-          <w:lang w:val="en-US"/>
-        </w:rPr>
-        <w:t>about ~8 with high 12dB noise)</w:t>
-      </w:r>
-      <w:r>
-        <w:rPr>
-          <w:lang w:val="en-US"/>
-        </w:rPr>
-        <w:t>, and smaller standard deviations, indicating the highly adaptive ability.</w:t>
-      </w:r>
-      <w:r>
-        <w:rPr>
-          <w:lang w:val="en-US"/>
-        </w:rPr>
-        <w:t xml:space="preserve"> </w:t>
-      </w:r>
-      <w:r>
-        <w:rPr>
-          <w:lang w:val="en-US"/>
-        </w:rPr>
-        <w:lastRenderedPageBreak/>
-        <w:t>Qualitive outcome is shown in figure 10, waveform seems to be more accurate than other methods for presented.</w:t>
+        <w:t xml:space="preserve"> algorithm </w:t>
+      </w:r>
+      <w:r>
+        <w:rPr>
+          <w:lang w:val="en-US"/>
+        </w:rPr>
+        <w:t xml:space="preserve">provided successful outcome in some channels as well as ESN. </w:t>
       </w:r>
     </w:p>
     <w:p>
@@ -4563,7 +6461,19 @@
         <w:rPr>
           <w:lang w:val="en-US"/>
         </w:rPr>
-        <w:t>Figure 10. SFLSTM outcome Y(t) in comparison with other methods, a</w:t>
+        <w:t>Figure 1</w:t>
+      </w:r>
+      <w:r>
+        <w:rPr>
+          <w:lang w:val="en-US"/>
+        </w:rPr>
+        <w:t>3</w:t>
+      </w:r>
+      <w:r>
+        <w:rPr>
+          <w:lang w:val="en-US"/>
+        </w:rPr>
+        <w:t>. SFLSTM outcome Y(t) in comparison with other methods, a</w:t>
       </w:r>
       <w:r>
         <w:rPr>
@@ -4581,13 +6491,226 @@
     <w:p>
       <w:pPr>
         <w:pStyle w:val="NormalMain"/>
-        <w:ind w:firstLine="0"/>
-        <w:rPr>
-          <w:lang w:val="en-US"/>
-        </w:rPr>
-      </w:pPr>
-      <w:bookmarkStart w:id="0" w:name="_GoBack"/>
-      <w:bookmarkEnd w:id="0"/>
+        <w:rPr>
+          <w:lang w:val="en-US"/>
+        </w:rPr>
+      </w:pPr>
+      <w:r>
+        <w:rPr>
+          <w:lang w:val="en-US"/>
+        </w:rPr>
+        <w:t>Finally, to date, morphological features are not used in the field of NI-FECG because todays algorithms do not provide required signal quality and medical fundamentals are not ready yet.</w:t>
+      </w:r>
+    </w:p>
+    <w:p>
+      <w:pPr>
+        <w:pStyle w:val="subTitle1"/>
+      </w:pPr>
+      <w:r>
+        <w:t xml:space="preserve"> </w:t>
+      </w:r>
+      <w:r>
+        <w:t>Setting goals and objectives</w:t>
+      </w:r>
+    </w:p>
+    <w:p>
+      <w:pPr>
+        <w:pStyle w:val="NormalMain"/>
+        <w:rPr>
+          <w:lang w:val="en-US"/>
+        </w:rPr>
+      </w:pPr>
+      <w:r>
+        <w:rPr>
+          <w:lang w:val="en-US"/>
+        </w:rPr>
+        <w:t xml:space="preserve">Fetal Heart Rate (FHR) monitoring based on the analysis of the fetal heart rate signal is the most common method of medical assessment of fetal condition during </w:t>
+      </w:r>
+      <w:r>
+        <w:rPr>
+          <w:lang w:val="en-US"/>
+        </w:rPr>
+        <w:lastRenderedPageBreak/>
+        <w:t>pregnancy. Visual analysis of FHR signals demonstrates a challenge due to the complicated shape of the waveforms</w:t>
+      </w:r>
+      <w:r>
+        <w:rPr>
+          <w:lang w:val="en-US"/>
+        </w:rPr>
+        <w:t xml:space="preserve"> [32]</w:t>
+      </w:r>
+      <w:r>
+        <w:rPr>
+          <w:lang w:val="en-US"/>
+        </w:rPr>
+        <w:t>.</w:t>
+      </w:r>
+    </w:p>
+    <w:p>
+      <w:pPr>
+        <w:pStyle w:val="NormalMain"/>
+        <w:rPr>
+          <w:lang w:val="en-US"/>
+        </w:rPr>
+      </w:pPr>
+      <w:r>
+        <w:rPr>
+          <w:lang w:val="en-US"/>
+        </w:rPr>
+        <w:t xml:space="preserve"> Thus, computer-aided fetal monitoring systems provide a number of parameters that are the result of the </w:t>
+      </w:r>
+      <w:r>
+        <w:rPr>
+          <w:lang w:val="en-US"/>
+        </w:rPr>
+        <w:t>measurable</w:t>
+      </w:r>
+      <w:r>
+        <w:rPr>
+          <w:lang w:val="en-US"/>
+        </w:rPr>
+        <w:t xml:space="preserve"> investigation of the registered signals. These parameters are the basis for a qualitative analysis of the fetal instant condition. The methods for the interpretation of FHR values provided by a Doppler device are commonly used in clinics for determining the </w:t>
+      </w:r>
+      <w:proofErr w:type="spellStart"/>
+      <w:r>
+        <w:rPr>
+          <w:lang w:val="en-US"/>
+        </w:rPr>
+        <w:t>fetal’s</w:t>
+      </w:r>
+      <w:proofErr w:type="spellEnd"/>
+      <w:r>
+        <w:rPr>
+          <w:lang w:val="en-US"/>
+        </w:rPr>
+        <w:t xml:space="preserve"> condition: died in the womb, caesarean section is needed or normally progressing.</w:t>
+      </w:r>
+    </w:p>
+    <w:p>
+      <w:pPr>
+        <w:pStyle w:val="NormalMain"/>
+        <w:rPr>
+          <w:lang w:val="en-US"/>
+        </w:rPr>
+      </w:pPr>
+      <w:r>
+        <w:rPr>
+          <w:lang w:val="en-US"/>
+        </w:rPr>
+        <w:t xml:space="preserve">Another way of fetal ECG assessment is morphological analysis, but todays researches are still should be investigated more in the field of clean ECG extraction and the whole methodology creation. Thus, it is not used in current master’s thesis. </w:t>
+      </w:r>
+    </w:p>
+    <w:p>
+      <w:pPr>
+        <w:pStyle w:val="NormalMain"/>
+        <w:rPr>
+          <w:lang w:val="en-US"/>
+        </w:rPr>
+      </w:pPr>
+      <w:r>
+        <w:rPr>
+          <w:lang w:val="en-US"/>
+        </w:rPr>
+        <w:t>However,</w:t>
+      </w:r>
+      <w:r>
+        <w:rPr>
+          <w:lang w:val="en-US"/>
+        </w:rPr>
+        <w:t xml:space="preserve"> the idea of searching the </w:t>
+      </w:r>
+      <w:r>
+        <w:rPr>
+          <w:lang w:val="en-US"/>
+        </w:rPr>
+        <w:t>presence or absence</w:t>
+      </w:r>
+      <w:r>
+        <w:rPr>
+          <w:lang w:val="en-US"/>
+        </w:rPr>
+        <w:t xml:space="preserve"> of fetus’s critical conditions with FHR requires several steps to be done:</w:t>
+      </w:r>
+    </w:p>
+    <w:p>
+      <w:pPr>
+        <w:pStyle w:val="NormalMain"/>
+        <w:numPr>
+          <w:ilvl w:val="0"/>
+          <w:numId w:val="8"/>
+        </w:numPr>
+        <w:rPr>
+          <w:lang w:val="en-US"/>
+        </w:rPr>
+      </w:pPr>
+      <w:r>
+        <w:rPr>
+          <w:lang w:val="en-US"/>
+        </w:rPr>
+        <w:t>Preprocessing abdominal ECG</w:t>
+      </w:r>
+    </w:p>
+    <w:p>
+      <w:pPr>
+        <w:pStyle w:val="NormalMain"/>
+        <w:numPr>
+          <w:ilvl w:val="0"/>
+          <w:numId w:val="8"/>
+        </w:numPr>
+        <w:rPr>
+          <w:lang w:val="en-US"/>
+        </w:rPr>
+      </w:pPr>
+      <w:r>
+        <w:rPr>
+          <w:lang w:val="en-US"/>
+        </w:rPr>
+        <w:t>Fetal ECG extraction</w:t>
+      </w:r>
+    </w:p>
+    <w:p>
+      <w:pPr>
+        <w:pStyle w:val="NormalMain"/>
+        <w:numPr>
+          <w:ilvl w:val="0"/>
+          <w:numId w:val="8"/>
+        </w:numPr>
+        <w:rPr>
+          <w:lang w:val="en-US"/>
+        </w:rPr>
+      </w:pPr>
+      <w:r>
+        <w:rPr>
+          <w:lang w:val="en-US"/>
+        </w:rPr>
+        <w:t>FHR calculation</w:t>
+      </w:r>
+    </w:p>
+    <w:p>
+      <w:pPr>
+        <w:pStyle w:val="NormalMain"/>
+        <w:numPr>
+          <w:ilvl w:val="0"/>
+          <w:numId w:val="8"/>
+        </w:numPr>
+        <w:rPr>
+          <w:lang w:val="en-US"/>
+        </w:rPr>
+      </w:pPr>
+      <w:r>
+        <w:rPr>
+          <w:lang w:val="en-US"/>
+        </w:rPr>
+        <w:t>FHR analysis.</w:t>
+      </w:r>
+    </w:p>
+    <w:p>
+      <w:pPr>
+        <w:pStyle w:val="NormalMain"/>
+        <w:rPr>
+          <w:lang w:val="en-US"/>
+        </w:rPr>
+      </w:pPr>
     </w:p>
     <w:sectPr>
       <w:pgSz w:w="11906" w:h="16838"/>
@@ -4652,9 +6775,9 @@
 <file path=word/numbering.xml><?xml version="1.0" encoding="utf-8"?>
 <w:numbering xmlns:wpc="http://schemas.microsoft.com/office/word/2010/wordprocessingCanvas" xmlns:cx="http://schemas.microsoft.com/office/drawing/2014/chartex" xmlns:cx1="http://schemas.microsoft.com/office/drawing/2015/9/8/chartex" xmlns:cx2="http://schemas.microsoft.com/office/drawing/2015/10/21/chartex" xmlns:cx3="http://schemas.microsoft.com/office/drawing/2016/5/9/chartex" xmlns:cx4="http://schemas.microsoft.com/office/drawing/2016/5/10/chartex" xmlns:cx5="http://schemas.microsoft.com/office/drawing/2016/5/11/chartex" xmlns:cx6="http://schemas.microsoft.com/office/drawing/2016/5/12/chartex" xmlns:cx7="http://schemas.microsoft.com/office/drawing/2016/5/13/chartex" xmlns:cx8="http://schemas.microsoft.com/office/drawing/2016/5/14/chartex" xmlns:mc="http://schemas.openxmlformats.org/markup-compatibility/2006" xmlns:aink="http://schemas.microsoft.com/office/drawing/2016/ink" xmlns:am3d="http://schemas.microsoft.com/office/drawing/2017/model3d" xmlns:o="urn:schemas-microsoft-com:office:office" xmlns:r="http://schemas.openxmlformats.org/officeDocument/2006/relationships" xmlns:m="http://schemas.openxmlformats.org/officeDocument/2006/math" xmlns:v="urn:schemas-microsoft-com:vml" xmlns:wp14="http://schemas.microsoft.com/office/word/2010/wordprocessingDrawing" xmlns:wp="http://schemas.openxmlformats.org/drawingml/2006/wordprocessingDrawing" xmlns:w10="urn:schemas-microsoft-com:office:word" xmlns:w="http://schemas.openxmlformats.org/wordprocessingml/2006/main" xmlns:w14="http://schemas.microsoft.com/office/word/2010/wordml" xmlns:w15="http://schemas.microsoft.com/office/word/2012/wordml" xmlns:w16cid="http://schemas.microsoft.com/office/word/2016/wordml/cid" xmlns:w16se="http://schemas.microsoft.com/office/word/2015/wordml/symex" xmlns:wpg="http://schemas.microsoft.com/office/word/2010/wordprocessingGroup" xmlns:wpi="http://schemas.microsoft.com/office/word/2010/wordprocessingInk" xmlns:wne="http://schemas.microsoft.com/office/word/2006/wordml" xmlns:wps="http://schemas.microsoft.com/office/word/2010/wordprocessingShape" mc:Ignorable="w14 w15 w16se w16cid wp14">
   <w:abstractNum w:abstractNumId="0" w15:restartNumberingAfterBreak="0">
-    <w:nsid w:val="2E330CCE"/>
+    <w:nsid w:val="12ED385E"/>
     <w:multiLevelType w:val="hybridMultilevel"/>
-    <w:tmpl w:val="F132D3A2"/>
+    <w:tmpl w:val="77FA4F7C"/>
     <w:lvl w:ilvl="0" w:tplc="04190001">
       <w:start w:val="1"/>
       <w:numFmt w:val="bullet"/>
@@ -4765,6 +6888,119 @@
     </w:lvl>
   </w:abstractNum>
   <w:abstractNum w:abstractNumId="1" w15:restartNumberingAfterBreak="0">
+    <w:nsid w:val="2E330CCE"/>
+    <w:multiLevelType w:val="hybridMultilevel"/>
+    <w:tmpl w:val="F132D3A2"/>
+    <w:lvl w:ilvl="0" w:tplc="04190001">
+      <w:start w:val="1"/>
+      <w:numFmt w:val="bullet"/>
+      <w:lvlText w:val=""/>
+      <w:lvlJc w:val="left"/>
+      <w:pPr>
+        <w:ind w:left="1429" w:hanging="360"/>
+      </w:pPr>
+      <w:rPr>
+        <w:rFonts w:ascii="Symbol" w:hAnsi="Symbol" w:hint="default"/>
+      </w:rPr>
+    </w:lvl>
+    <w:lvl w:ilvl="1" w:tplc="04190003" w:tentative="1">
+      <w:start w:val="1"/>
+      <w:numFmt w:val="bullet"/>
+      <w:lvlText w:val="o"/>
+      <w:lvlJc w:val="left"/>
+      <w:pPr>
+        <w:ind w:left="2149" w:hanging="360"/>
+      </w:pPr>
+      <w:rPr>
+        <w:rFonts w:ascii="Courier New" w:hAnsi="Courier New" w:cs="Courier New" w:hint="default"/>
+      </w:rPr>
+    </w:lvl>
+    <w:lvl w:ilvl="2" w:tplc="04190005" w:tentative="1">
+      <w:start w:val="1"/>
+      <w:numFmt w:val="bullet"/>
+      <w:lvlText w:val=""/>
+      <w:lvlJc w:val="left"/>
+      <w:pPr>
+        <w:ind w:left="2869" w:hanging="360"/>
+      </w:pPr>
+      <w:rPr>
+        <w:rFonts w:ascii="Wingdings" w:hAnsi="Wingdings" w:hint="default"/>
+      </w:rPr>
+    </w:lvl>
+    <w:lvl w:ilvl="3" w:tplc="04190001" w:tentative="1">
+      <w:start w:val="1"/>
+      <w:numFmt w:val="bullet"/>
+      <w:lvlText w:val=""/>
+      <w:lvlJc w:val="left"/>
+      <w:pPr>
+        <w:ind w:left="3589" w:hanging="360"/>
+      </w:pPr>
+      <w:rPr>
+        <w:rFonts w:ascii="Symbol" w:hAnsi="Symbol" w:hint="default"/>
+      </w:rPr>
+    </w:lvl>
+    <w:lvl w:ilvl="4" w:tplc="04190003" w:tentative="1">
+      <w:start w:val="1"/>
+      <w:numFmt w:val="bullet"/>
+      <w:lvlText w:val="o"/>
+      <w:lvlJc w:val="left"/>
+      <w:pPr>
+        <w:ind w:left="4309" w:hanging="360"/>
+      </w:pPr>
+      <w:rPr>
+        <w:rFonts w:ascii="Courier New" w:hAnsi="Courier New" w:cs="Courier New" w:hint="default"/>
+      </w:rPr>
+    </w:lvl>
+    <w:lvl w:ilvl="5" w:tplc="04190005" w:tentative="1">
+      <w:start w:val="1"/>
+      <w:numFmt w:val="bullet"/>
+      <w:lvlText w:val=""/>
+      <w:lvlJc w:val="left"/>
+      <w:pPr>
+        <w:ind w:left="5029" w:hanging="360"/>
+      </w:pPr>
+      <w:rPr>
+        <w:rFonts w:ascii="Wingdings" w:hAnsi="Wingdings" w:hint="default"/>
+      </w:rPr>
+    </w:lvl>
+    <w:lvl w:ilvl="6" w:tplc="04190001" w:tentative="1">
+      <w:start w:val="1"/>
+      <w:numFmt w:val="bullet"/>
+      <w:lvlText w:val=""/>
+      <w:lvlJc w:val="left"/>
+      <w:pPr>
+        <w:ind w:left="5749" w:hanging="360"/>
+      </w:pPr>
+      <w:rPr>
+        <w:rFonts w:ascii="Symbol" w:hAnsi="Symbol" w:hint="default"/>
+      </w:rPr>
+    </w:lvl>
+    <w:lvl w:ilvl="7" w:tplc="04190003" w:tentative="1">
+      <w:start w:val="1"/>
+      <w:numFmt w:val="bullet"/>
+      <w:lvlText w:val="o"/>
+      <w:lvlJc w:val="left"/>
+      <w:pPr>
+        <w:ind w:left="6469" w:hanging="360"/>
+      </w:pPr>
+      <w:rPr>
+        <w:rFonts w:ascii="Courier New" w:hAnsi="Courier New" w:cs="Courier New" w:hint="default"/>
+      </w:rPr>
+    </w:lvl>
+    <w:lvl w:ilvl="8" w:tplc="04190005" w:tentative="1">
+      <w:start w:val="1"/>
+      <w:numFmt w:val="bullet"/>
+      <w:lvlText w:val=""/>
+      <w:lvlJc w:val="left"/>
+      <w:pPr>
+        <w:ind w:left="7189" w:hanging="360"/>
+      </w:pPr>
+      <w:rPr>
+        <w:rFonts w:ascii="Wingdings" w:hAnsi="Wingdings" w:hint="default"/>
+      </w:rPr>
+    </w:lvl>
+  </w:abstractNum>
+  <w:abstractNum w:abstractNumId="2" w15:restartNumberingAfterBreak="0">
     <w:nsid w:val="30AB5D77"/>
     <w:multiLevelType w:val="multilevel"/>
     <w:tmpl w:val="3F40E5CC"/>
@@ -4903,7 +7139,7 @@
       </w:rPr>
     </w:lvl>
   </w:abstractNum>
-  <w:abstractNum w:abstractNumId="2" w15:restartNumberingAfterBreak="0">
+  <w:abstractNum w:abstractNumId="3" w15:restartNumberingAfterBreak="0">
     <w:nsid w:val="44A40F78"/>
     <w:multiLevelType w:val="hybridMultilevel"/>
     <w:tmpl w:val="B7ACD682"/>
@@ -5016,7 +7252,7 @@
       </w:rPr>
     </w:lvl>
   </w:abstractNum>
-  <w:abstractNum w:abstractNumId="3" w15:restartNumberingAfterBreak="0">
+  <w:abstractNum w:abstractNumId="4" w15:restartNumberingAfterBreak="0">
     <w:nsid w:val="54D06996"/>
     <w:multiLevelType w:val="hybridMultilevel"/>
     <w:tmpl w:val="B0740646"/>
@@ -5129,7 +7365,7 @@
       </w:rPr>
     </w:lvl>
   </w:abstractNum>
-  <w:abstractNum w:abstractNumId="4" w15:restartNumberingAfterBreak="0">
+  <w:abstractNum w:abstractNumId="5" w15:restartNumberingAfterBreak="0">
     <w:nsid w:val="69CE5C38"/>
     <w:multiLevelType w:val="hybridMultilevel"/>
     <w:tmpl w:val="31807268"/>
@@ -5242,7 +7478,7 @@
       </w:rPr>
     </w:lvl>
   </w:abstractNum>
-  <w:abstractNum w:abstractNumId="5" w15:restartNumberingAfterBreak="0">
+  <w:abstractNum w:abstractNumId="6" w15:restartNumberingAfterBreak="0">
     <w:nsid w:val="771400D5"/>
     <w:multiLevelType w:val="multilevel"/>
     <w:tmpl w:val="B8949104"/>
@@ -5356,25 +7592,28 @@
     </w:lvl>
   </w:abstractNum>
   <w:num w:numId="1">
+    <w:abstractNumId w:val="2"/>
+  </w:num>
+  <w:num w:numId="2">
+    <w:abstractNumId w:val="6"/>
+  </w:num>
+  <w:num w:numId="3">
+    <w:abstractNumId w:val="2"/>
+  </w:num>
+  <w:num w:numId="4">
+    <w:abstractNumId w:val="4"/>
+  </w:num>
+  <w:num w:numId="5">
+    <w:abstractNumId w:val="3"/>
+  </w:num>
+  <w:num w:numId="6">
     <w:abstractNumId w:val="1"/>
   </w:num>
-  <w:num w:numId="2">
+  <w:num w:numId="7">
     <w:abstractNumId w:val="5"/>
   </w:num>
-  <w:num w:numId="3">
-    <w:abstractNumId w:val="1"/>
-  </w:num>
-  <w:num w:numId="4">
-    <w:abstractNumId w:val="3"/>
-  </w:num>
-  <w:num w:numId="5">
-    <w:abstractNumId w:val="2"/>
-  </w:num>
-  <w:num w:numId="6">
+  <w:num w:numId="8">
     <w:abstractNumId w:val="0"/>
-  </w:num>
-  <w:num w:numId="7">
-    <w:abstractNumId w:val="4"/>
   </w:num>
 </w:numbering>
 </file>
@@ -6080,6 +8319,25 @@
       <w:lang w:eastAsia="ru-RU"/>
     </w:rPr>
   </w:style>
+  <w:style w:type="table" w:styleId="a6">
+    <w:name w:val="Table Grid"/>
+    <w:basedOn w:val="a1"/>
+    <w:uiPriority w:val="39"/>
+    <w:rsid w:val="00DE67A5"/>
+    <w:pPr>
+      <w:spacing w:after="0" w:line="240" w:lineRule="auto"/>
+    </w:pPr>
+    <w:tblPr>
+      <w:tblBorders>
+        <w:top w:val="single" w:sz="4" w:space="0" w:color="auto"/>
+        <w:left w:val="single" w:sz="4" w:space="0" w:color="auto"/>
+        <w:bottom w:val="single" w:sz="4" w:space="0" w:color="auto"/>
+        <w:right w:val="single" w:sz="4" w:space="0" w:color="auto"/>
+        <w:insideH w:val="single" w:sz="4" w:space="0" w:color="auto"/>
+        <w:insideV w:val="single" w:sz="4" w:space="0" w:color="auto"/>
+      </w:tblBorders>
+    </w:tblPr>
+  </w:style>
 </w:styles>
 </file>
 
@@ -6383,7 +8641,7 @@
 </file>
 
 <file path=customXml/itemProps1.xml><?xml version="1.0" encoding="utf-8"?>
-<ds:datastoreItem xmlns:ds="http://schemas.openxmlformats.org/officeDocument/2006/customXml" ds:itemID="{5A4AC90E-A9C5-48E7-B912-02F9CAE21DEB}">
+<ds:datastoreItem xmlns:ds="http://schemas.openxmlformats.org/officeDocument/2006/customXml" ds:itemID="{37DB2E63-BC88-4902-B102-4CDDAA230078}">
   <ds:schemaRefs>
     <ds:schemaRef ds:uri="http://schemas.openxmlformats.org/officeDocument/2006/bibliography"/>
   </ds:schemaRefs>

</xml_diff>